<commit_message>
docs: Update URLs to API key docs
Signed-off-by: Dale Lane <dale.lane@uk.ibm.com>
</commit_message>
<xml_diff>
--- a/docs/msword/machinelearningforkids.docx
+++ b/docs/msword/machinelearningforkids.docx
@@ -535,7 +535,7 @@
           <w:b/>
           <w:i/>
         </w:rPr>
-        <w:t xml:space="preserve"> at </w:t>
+        <w:t xml:space="preserve"> at</w:t>
       </w:r>
       <w:r>
         <w:rPr>
@@ -550,17 +550,12 @@
             <w:rStyle w:val="Hyperlink"/>
             <w:b/>
             <w:i/>
+            <w:sz w:val="23"/>
+            <w:szCs w:val="23"/>
           </w:rPr>
-          <w:t>https://github.com/dalelane/ml-for-kids/raw/master/doc/machinelearningforkids-apikeys.pdf</w:t>
+          <w:t>https://github.com/IBM/taxinomitis-docs/raw/master/docs/pdf/machinelearningforkids-apikeys.pdf</w:t>
         </w:r>
       </w:hyperlink>
-      <w:r>
-        <w:rPr>
-          <w:b/>
-          <w:i/>
-        </w:rPr>
-        <w:t xml:space="preserve"> </w:t>
-      </w:r>
       <w:r>
         <w:br/>
       </w:r>
@@ -639,16 +634,8 @@
           <w:rPr>
             <w:rStyle w:val="Hyperlink"/>
           </w:rPr>
-          <w:t>https://console.bluemix.net/catalog/services/</w:t>
+          <w:t>https://console.bluemix.net/catalog/services/conversation</w:t>
         </w:r>
-        <w:bookmarkStart w:id="0" w:name="_GoBack"/>
-        <w:r>
-          <w:rPr>
-            <w:rStyle w:val="Hyperlink"/>
-          </w:rPr>
-          <w:t>conversation</w:t>
-        </w:r>
-        <w:bookmarkEnd w:id="0"/>
       </w:hyperlink>
       <w:r>
         <w:t xml:space="preserve"> </w:t>
@@ -704,8 +691,10 @@
             <w:rStyle w:val="Hyperlink"/>
             <w:b/>
             <w:i/>
+            <w:sz w:val="23"/>
+            <w:szCs w:val="23"/>
           </w:rPr>
-          <w:t>https://github.com/dalelane/ml-for-kids/raw/master/doc/machinelearningforkids-apikeys.pdf</w:t>
+          <w:t>https://github.com/IBM/taxinomitis-docs/raw/master/docs/pdf/machinelearningforkids-apikeys.pdf</w:t>
         </w:r>
       </w:hyperlink>
       <w:r>
@@ -976,8 +965,10 @@
             <w:rStyle w:val="Hyperlink"/>
             <w:b/>
             <w:i/>
+            <w:sz w:val="23"/>
+            <w:szCs w:val="23"/>
           </w:rPr>
-          <w:t>https://github.com/dalelane/ml-for-kids/raw/master/doc/machinelearningforkids-apikeys.pdf</w:t>
+          <w:t>https://github.com/IBM/taxinomitis-docs/raw/master/docs/pdf/machinelearningforkids-apikeys.pdf</w:t>
         </w:r>
       </w:hyperlink>
       <w:r>
@@ -1016,6 +1007,8 @@
         </w:rPr>
         <w:br/>
       </w:r>
+      <w:bookmarkStart w:id="0" w:name="_GoBack"/>
+      <w:bookmarkEnd w:id="0"/>
       <w:r>
         <w:rPr>
           <w:i/>
@@ -3964,7 +3957,7 @@
         <w:noProof/>
         <w:sz w:val="18"/>
       </w:rPr>
-      <w:t>24 April 2018</w:t>
+      <w:t>18 October 2018</w:t>
     </w:r>
     <w:r>
       <w:rPr>
@@ -4891,6 +4884,16 @@
       </w:tblBorders>
     </w:tblPr>
   </w:style>
+  <w:style w:type="character" w:styleId="UnresolvedMention">
+    <w:name w:val="Unresolved Mention"/>
+    <w:basedOn w:val="DefaultParagraphFont"/>
+    <w:uiPriority w:val="99"/>
+    <w:rsid w:val="007E2282"/>
+    <w:rPr>
+      <w:color w:val="605E5C"/>
+      <w:shd w:val="clear" w:color="auto" w:fill="E1DFDD"/>
+    </w:rPr>
+  </w:style>
 </w:styles>
 </file>
 

</xml_diff>

<commit_message>
docs: Update "Getting Started" guide
Updated to reflect that you don't need to download project
templates any more, now that they can be downloaded from
inside Scratch.

Signed-off-by: Dale Lane <dale.lane@uk.ibm.com>
</commit_message>
<xml_diff>
--- a/docs/msword/machinelearningforkids.docx
+++ b/docs/msword/machinelearningforkids.docx
@@ -201,16 +201,13 @@
         <w:t>step-by-step instructions</w:t>
       </w:r>
       <w:r>
-        <w:t xml:space="preserve">, and is a complete project to demonstrate an aspect of machine learning. </w:t>
-      </w:r>
-      <w:r>
-        <w:br/>
-      </w:r>
-      <w:r>
-        <w:rPr>
-          <w:i/>
-        </w:rPr>
-        <w:t xml:space="preserve">Some of the projects include a template Scratch project file – these are available for download alongside the worksheet PDFs. </w:t>
+        <w:t xml:space="preserve">, and is a complete project to demonstrate </w:t>
+      </w:r>
+      <w:r>
+        <w:t>a real-world use</w:t>
+      </w:r>
+      <w:r>
+        <w:t xml:space="preserve"> of machine learning. </w:t>
       </w:r>
       <w:r>
         <w:rPr>
@@ -1007,8 +1004,6 @@
         </w:rPr>
         <w:br/>
       </w:r>
-      <w:bookmarkStart w:id="0" w:name="_GoBack"/>
-      <w:bookmarkEnd w:id="0"/>
       <w:r>
         <w:rPr>
           <w:i/>
@@ -1234,15 +1229,8 @@
         <w:br/>
         <w:t xml:space="preserve">Each worksheet has step-by-step instructions, and is a complete project to demonstrate an aspect of machine learning. </w:t>
       </w:r>
-      <w:r>
-        <w:br/>
-      </w:r>
-      <w:r>
-        <w:rPr>
-          <w:i/>
-        </w:rPr>
-        <w:t xml:space="preserve">Some of the projects include a template Scratch project file – these are available for download alongside the worksheet PDFs. </w:t>
-      </w:r>
+      <w:bookmarkStart w:id="0" w:name="_GoBack"/>
+      <w:bookmarkEnd w:id="0"/>
       <w:r>
         <w:rPr>
           <w:i/>
@@ -3957,7 +3945,7 @@
         <w:noProof/>
         <w:sz w:val="18"/>
       </w:rPr>
-      <w:t>18 October 2018</w:t>
+      <w:t>11 November 2018</w:t>
     </w:r>
     <w:r>
       <w:rPr>

</xml_diff>

<commit_message>
feat: New site logo
Starting to add the new logo to the worksheet headers.

Signed-off-by: Dale Lane <dale.lane@uk.ibm.com>
</commit_message>
<xml_diff>
--- a/docs/msword/machinelearningforkids.docx
+++ b/docs/msword/machinelearningforkids.docx
@@ -20,6 +20,261 @@
       </w:pPr>
       <w:r>
         <w:rPr>
+          <w:noProof/>
+        </w:rPr>
+        <mc:AlternateContent>
+          <mc:Choice Requires="wpg">
+            <w:drawing>
+              <wp:anchor distT="0" distB="0" distL="114300" distR="114300" simplePos="0" relativeHeight="251659264" behindDoc="0" locked="0" layoutInCell="1" allowOverlap="1" wp14:anchorId="6495DC8F" wp14:editId="77372A29">
+                <wp:simplePos x="0" y="0"/>
+                <wp:positionH relativeFrom="column">
+                  <wp:posOffset>-120795</wp:posOffset>
+                </wp:positionH>
+                <wp:positionV relativeFrom="paragraph">
+                  <wp:posOffset>-57150</wp:posOffset>
+                </wp:positionV>
+                <wp:extent cx="720000" cy="720000"/>
+                <wp:effectExtent l="0" t="0" r="0" b="0"/>
+                <wp:wrapNone/>
+                <wp:docPr id="34" name="Group 34"/>
+                <wp:cNvGraphicFramePr/>
+                <a:graphic xmlns:a="http://schemas.openxmlformats.org/drawingml/2006/main">
+                  <a:graphicData uri="http://schemas.microsoft.com/office/word/2010/wordprocessingGroup">
+                    <wpg:wgp>
+                      <wpg:cNvGrpSpPr/>
+                      <wpg:grpSpPr>
+                        <a:xfrm>
+                          <a:off x="0" y="0"/>
+                          <a:ext cx="720000" cy="720000"/>
+                          <a:chOff x="0" y="0"/>
+                          <a:chExt cx="996950" cy="996950"/>
+                        </a:xfrm>
+                      </wpg:grpSpPr>
+                      <wpg:grpSp>
+                        <wpg:cNvPr id="33" name="Group 33"/>
+                        <wpg:cNvGrpSpPr/>
+                        <wpg:grpSpPr>
+                          <a:xfrm>
+                            <a:off x="174504" y="181484"/>
+                            <a:ext cx="655060" cy="651517"/>
+                            <a:chOff x="0" y="0"/>
+                            <a:chExt cx="655060" cy="651517"/>
+                          </a:xfrm>
+                        </wpg:grpSpPr>
+                        <wps:wsp>
+                          <wps:cNvPr id="30" name="Rectangle 30"/>
+                          <wps:cNvSpPr/>
+                          <wps:spPr>
+                            <a:xfrm>
+                              <a:off x="164033" y="0"/>
+                              <a:ext cx="316523" cy="309489"/>
+                            </a:xfrm>
+                            <a:prstGeom prst="rect">
+                              <a:avLst/>
+                            </a:prstGeom>
+                            <a:solidFill>
+                              <a:schemeClr val="bg1"/>
+                            </a:solidFill>
+                            <a:ln>
+                              <a:noFill/>
+                            </a:ln>
+                          </wps:spPr>
+                          <wps:style>
+                            <a:lnRef idx="2">
+                              <a:schemeClr val="accent1">
+                                <a:shade val="50000"/>
+                              </a:schemeClr>
+                            </a:lnRef>
+                            <a:fillRef idx="1">
+                              <a:schemeClr val="accent1"/>
+                            </a:fillRef>
+                            <a:effectRef idx="0">
+                              <a:schemeClr val="accent1"/>
+                            </a:effectRef>
+                            <a:fontRef idx="minor">
+                              <a:schemeClr val="lt1"/>
+                            </a:fontRef>
+                          </wps:style>
+                          <wps:bodyPr rot="0" spcFirstLastPara="0" vertOverflow="overflow" horzOverflow="overflow" vert="horz" wrap="square" lIns="91440" tIns="45720" rIns="91440" bIns="45720" numCol="1" spcCol="0" rtlCol="0" fromWordArt="0" anchor="ctr" anchorCtr="0" forceAA="0" compatLnSpc="1">
+                            <a:prstTxWarp prst="textNoShape">
+                              <a:avLst/>
+                            </a:prstTxWarp>
+                            <a:noAutofit/>
+                          </wps:bodyPr>
+                        </wps:wsp>
+                        <wps:wsp>
+                          <wps:cNvPr id="31" name="Rectangle 31"/>
+                          <wps:cNvSpPr/>
+                          <wps:spPr>
+                            <a:xfrm>
+                              <a:off x="0" y="342028"/>
+                              <a:ext cx="316523" cy="309489"/>
+                            </a:xfrm>
+                            <a:prstGeom prst="rect">
+                              <a:avLst/>
+                            </a:prstGeom>
+                            <a:solidFill>
+                              <a:schemeClr val="bg1"/>
+                            </a:solidFill>
+                            <a:ln>
+                              <a:noFill/>
+                            </a:ln>
+                          </wps:spPr>
+                          <wps:style>
+                            <a:lnRef idx="2">
+                              <a:schemeClr val="accent1">
+                                <a:shade val="50000"/>
+                              </a:schemeClr>
+                            </a:lnRef>
+                            <a:fillRef idx="1">
+                              <a:schemeClr val="accent1"/>
+                            </a:fillRef>
+                            <a:effectRef idx="0">
+                              <a:schemeClr val="accent1"/>
+                            </a:effectRef>
+                            <a:fontRef idx="minor">
+                              <a:schemeClr val="lt1"/>
+                            </a:fontRef>
+                          </wps:style>
+                          <wps:bodyPr rot="0" spcFirstLastPara="0" vertOverflow="overflow" horzOverflow="overflow" vert="horz" wrap="square" lIns="91440" tIns="45720" rIns="91440" bIns="45720" numCol="1" spcCol="0" rtlCol="0" fromWordArt="0" anchor="ctr" anchorCtr="0" forceAA="0" compatLnSpc="1">
+                            <a:prstTxWarp prst="textNoShape">
+                              <a:avLst/>
+                            </a:prstTxWarp>
+                            <a:noAutofit/>
+                          </wps:bodyPr>
+                        </wps:wsp>
+                        <wps:wsp>
+                          <wps:cNvPr id="32" name="Rectangle 32"/>
+                          <wps:cNvSpPr/>
+                          <wps:spPr>
+                            <a:xfrm>
+                              <a:off x="338537" y="342028"/>
+                              <a:ext cx="316523" cy="309489"/>
+                            </a:xfrm>
+                            <a:prstGeom prst="rect">
+                              <a:avLst/>
+                            </a:prstGeom>
+                            <a:solidFill>
+                              <a:schemeClr val="bg1"/>
+                            </a:solidFill>
+                            <a:ln>
+                              <a:noFill/>
+                            </a:ln>
+                          </wps:spPr>
+                          <wps:style>
+                            <a:lnRef idx="2">
+                              <a:schemeClr val="accent1">
+                                <a:shade val="50000"/>
+                              </a:schemeClr>
+                            </a:lnRef>
+                            <a:fillRef idx="1">
+                              <a:schemeClr val="accent1"/>
+                            </a:fillRef>
+                            <a:effectRef idx="0">
+                              <a:schemeClr val="accent1"/>
+                            </a:effectRef>
+                            <a:fontRef idx="minor">
+                              <a:schemeClr val="lt1"/>
+                            </a:fontRef>
+                          </wps:style>
+                          <wps:bodyPr rot="0" spcFirstLastPara="0" vertOverflow="overflow" horzOverflow="overflow" vert="horz" wrap="square" lIns="91440" tIns="45720" rIns="91440" bIns="45720" numCol="1" spcCol="0" rtlCol="0" fromWordArt="0" anchor="ctr" anchorCtr="0" forceAA="0" compatLnSpc="1">
+                            <a:prstTxWarp prst="textNoShape">
+                              <a:avLst/>
+                            </a:prstTxWarp>
+                            <a:noAutofit/>
+                          </wps:bodyPr>
+                        </wps:wsp>
+                      </wpg:grpSp>
+                      <pic:pic xmlns:pic="http://schemas.openxmlformats.org/drawingml/2006/picture">
+                        <pic:nvPicPr>
+                          <pic:cNvPr id="25" name="Graphic 25"/>
+                          <pic:cNvPicPr>
+                            <a:picLocks noChangeAspect="1"/>
+                          </pic:cNvPicPr>
+                        </pic:nvPicPr>
+                        <pic:blipFill>
+                          <a:blip r:embed="rId7">
+                            <a:extLst>
+                              <a:ext uri="{28A0092B-C50C-407E-A947-70E740481C1C}">
+                                <a14:useLocalDpi xmlns:a14="http://schemas.microsoft.com/office/drawing/2010/main" val="0"/>
+                              </a:ext>
+                              <a:ext uri="{96DAC541-7B7A-43D3-8B79-37D633B846F1}">
+                                <asvg:svgBlip xmlns:asvg="http://schemas.microsoft.com/office/drawing/2016/SVG/main" r:embed="rId8"/>
+                              </a:ext>
+                            </a:extLst>
+                          </a:blip>
+                          <a:stretch>
+                            <a:fillRect/>
+                          </a:stretch>
+                        </pic:blipFill>
+                        <pic:spPr>
+                          <a:xfrm>
+                            <a:off x="0" y="0"/>
+                            <a:ext cx="996950" cy="996950"/>
+                          </a:xfrm>
+                          <a:prstGeom prst="rect">
+                            <a:avLst/>
+                          </a:prstGeom>
+                        </pic:spPr>
+                      </pic:pic>
+                    </wpg:wgp>
+                  </a:graphicData>
+                </a:graphic>
+                <wp14:sizeRelH relativeFrom="margin">
+                  <wp14:pctWidth>0</wp14:pctWidth>
+                </wp14:sizeRelH>
+                <wp14:sizeRelV relativeFrom="margin">
+                  <wp14:pctHeight>0</wp14:pctHeight>
+                </wp14:sizeRelV>
+              </wp:anchor>
+            </w:drawing>
+          </mc:Choice>
+          <mc:Fallback>
+            <w:pict>
+              <v:group w14:anchorId="7ABA04F3" id="Group 34" o:spid="_x0000_s1026" style="position:absolute;margin-left:-9.5pt;margin-top:-4.5pt;width:56.7pt;height:56.7pt;z-index:251659264;mso-width-relative:margin;mso-height-relative:margin" coordsize="9969,9969" o:gfxdata="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">
+                <v:group id="Group 33" o:spid="_x0000_s1027" style="position:absolute;left:1745;top:1814;width:6550;height:6516" coordsize="6550,6515" o:gfxdata="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">
+                  <v:rect id="Rectangle 30" o:spid="_x0000_s1028" style="position:absolute;left:1640;width:3165;height:3094;visibility:visible;mso-wrap-style:square;v-text-anchor:middle" o:gfxdata="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" fillcolor="white [3212]" stroked="f" strokeweight="1pt"/>
+                  <v:rect id="Rectangle 31" o:spid="_x0000_s1029" style="position:absolute;top:3420;width:3165;height:3095;visibility:visible;mso-wrap-style:square;v-text-anchor:middle" o:gfxdata="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" fillcolor="white [3212]" stroked="f" strokeweight="1pt"/>
+                  <v:rect id="Rectangle 32" o:spid="_x0000_s1030" style="position:absolute;left:3385;top:3420;width:3165;height:3095;visibility:visible;mso-wrap-style:square;v-text-anchor:middle" o:gfxdata="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" fillcolor="white [3212]" stroked="f" strokeweight="1pt"/>
+                </v:group>
+                <v:shapetype id="_x0000_t75" coordsize="21600,21600" o:spt="75" o:preferrelative="t" path="m@4@5l@4@11@9@11@9@5xe" filled="f" stroked="f">
+                  <v:stroke joinstyle="miter"/>
+                  <v:formulas>
+                    <v:f eqn="if lineDrawn pixelLineWidth 0"/>
+                    <v:f eqn="sum @0 1 0"/>
+                    <v:f eqn="sum 0 0 @1"/>
+                    <v:f eqn="prod @2 1 2"/>
+                    <v:f eqn="prod @3 21600 pixelWidth"/>
+                    <v:f eqn="prod @3 21600 pixelHeight"/>
+                    <v:f eqn="sum @0 0 1"/>
+                    <v:f eqn="prod @6 1 2"/>
+                    <v:f eqn="prod @7 21600 pixelWidth"/>
+                    <v:f eqn="sum @8 21600 0"/>
+                    <v:f eqn="prod @7 21600 pixelHeight"/>
+                    <v:f eqn="sum @10 21600 0"/>
+                  </v:formulas>
+                  <v:path o:extrusionok="f" gradientshapeok="t" o:connecttype="rect"/>
+                  <o:lock v:ext="edit" aspectratio="t"/>
+                </v:shapetype>
+                <v:shape id="Graphic 25" o:spid="_x0000_s1031" type="#_x0000_t75" style="position:absolute;width:9969;height:9969;visibility:visible;mso-wrap-style:square" o:gfxdata="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">
+                  <v:imagedata r:id="rId9" o:title=""/>
+                </v:shape>
+              </v:group>
+            </w:pict>
+          </mc:Fallback>
+        </mc:AlternateContent>
+      </w:r>
+      <w:r>
+        <w:rPr>
+          <w:b/>
+          <w:color w:val="FFFFFF" w:themeColor="background1"/>
+          <w:sz w:val="44"/>
+          <w:shd w:val="clear" w:color="auto" w:fill="70AD47" w:themeFill="accent6"/>
+        </w:rPr>
+        <w:t xml:space="preserve">                   </w:t>
+      </w:r>
+      <w:r>
+        <w:rPr>
           <w:b/>
           <w:color w:val="FFFFFF" w:themeColor="background1"/>
           <w:sz w:val="44"/>
@@ -79,209 +334,6 @@
         <w:br/>
       </w:r>
       <w:r>
-        <w:t xml:space="preserve">Go to </w:t>
-      </w:r>
-      <w:hyperlink r:id="rId7" w:history="1">
-        <w:r>
-          <w:rPr>
-            <w:rStyle w:val="Hyperlink"/>
-          </w:rPr>
-          <w:t>https://machinelearningforkids.co.uk/teacher</w:t>
-        </w:r>
-      </w:hyperlink>
-      <w:r>
-        <w:t xml:space="preserve"> </w:t>
-      </w:r>
-      <w:r>
-        <w:t>and click the “Student management” button.</w:t>
-      </w:r>
-      <w:r>
-        <w:br/>
-      </w:r>
-      <w:r>
-        <w:t>Click “+ Add new student” to</w:t>
-      </w:r>
-      <w:r>
-        <w:t xml:space="preserve"> create user accounts.</w:t>
-      </w:r>
-      <w:r>
-        <w:rPr>
-          <w:i/>
-        </w:rPr>
-        <w:t xml:space="preserve"> Their password will be displayed after the account is created. </w:t>
-      </w:r>
-      <w:r>
-        <w:rPr>
-          <w:i/>
-        </w:rPr>
-        <w:br/>
-        <w:t>(Note: You don’t need to use a student’s real name. Generic user names like “student01” are fine.)</w:t>
-      </w:r>
-      <w:r>
-        <w:rPr>
-          <w:i/>
-        </w:rPr>
-        <w:br/>
-      </w:r>
-      <w:r>
-        <w:t xml:space="preserve">There are also controls there to delete user accounts, </w:t>
-      </w:r>
-      <w:r>
-        <w:t>&amp;</w:t>
-      </w:r>
-      <w:r>
-        <w:t xml:space="preserve"> reset passwo</w:t>
-      </w:r>
-      <w:r>
-        <w:t>rds if your students forget</w:t>
-      </w:r>
-      <w:r>
-        <w:t xml:space="preserve">. </w:t>
-      </w:r>
-      <w:r>
-        <w:br/>
-      </w:r>
-    </w:p>
-    <w:p>
-      <w:pPr>
-        <w:pStyle w:val="ListParagraph"/>
-        <w:numPr>
-          <w:ilvl w:val="0"/>
-          <w:numId w:val="1"/>
-        </w:numPr>
-      </w:pPr>
-      <w:r>
-        <w:rPr>
-          <w:sz w:val="32"/>
-        </w:rPr>
-        <w:t>Prepare</w:t>
-      </w:r>
-      <w:r>
-        <w:rPr>
-          <w:sz w:val="32"/>
-        </w:rPr>
-        <w:t xml:space="preserve"> a lesson plan</w:t>
-      </w:r>
-      <w:r>
-        <w:rPr>
-          <w:sz w:val="32"/>
-        </w:rPr>
-        <w:br/>
-      </w:r>
-      <w:r>
-        <w:t xml:space="preserve">Worksheets for a </w:t>
-      </w:r>
-      <w:r>
-        <w:t>variety of projects are available for download.</w:t>
-      </w:r>
-      <w:r>
-        <w:br/>
-        <w:t xml:space="preserve">Go to </w:t>
-      </w:r>
-      <w:hyperlink r:id="rId8" w:history="1">
-        <w:r>
-          <w:rPr>
-            <w:rStyle w:val="Hyperlink"/>
-          </w:rPr>
-          <w:t>https://machinelearningforkids.co.uk/worksheets</w:t>
-        </w:r>
-      </w:hyperlink>
-      <w:r>
-        <w:t xml:space="preserve"> </w:t>
-      </w:r>
-      <w:r>
-        <w:br/>
-        <w:t>A suggested order to try some of these worksheets is included on the following page.</w:t>
-      </w:r>
-      <w:r>
-        <w:br/>
-        <w:t xml:space="preserve">Each worksheet has </w:t>
-      </w:r>
-      <w:r>
-        <w:t>step-by-step instructions</w:t>
-      </w:r>
-      <w:r>
-        <w:t xml:space="preserve">, and is a complete project to demonstrate </w:t>
-      </w:r>
-      <w:r>
-        <w:t>a real-world use</w:t>
-      </w:r>
-      <w:r>
-        <w:t xml:space="preserve"> of machine learning. </w:t>
-      </w:r>
-      <w:r>
-        <w:rPr>
-          <w:i/>
-        </w:rPr>
-        <w:br/>
-      </w:r>
-    </w:p>
-    <w:p>
-      <w:pPr>
-        <w:pStyle w:val="ListParagraph"/>
-        <w:numPr>
-          <w:ilvl w:val="0"/>
-          <w:numId w:val="1"/>
-        </w:numPr>
-      </w:pPr>
-      <w:r>
-        <w:rPr>
-          <w:sz w:val="32"/>
-        </w:rPr>
-        <w:t>Try the worksheets out for yourself</w:t>
-      </w:r>
-      <w:r>
-        <w:br/>
-        <w:t xml:space="preserve">Your teacher’s log on will also let you create projects yourself. </w:t>
-      </w:r>
-      <w:r>
-        <w:br/>
-        <w:t xml:space="preserve">Go to </w:t>
-      </w:r>
-      <w:hyperlink r:id="rId9" w:history="1">
-        <w:r>
-          <w:rPr>
-            <w:rStyle w:val="Hyperlink"/>
-          </w:rPr>
-          <w:t>https://machinelearningforkids.co.uk/projects</w:t>
-        </w:r>
-      </w:hyperlink>
-      <w:r>
-        <w:t xml:space="preserve"> </w:t>
-      </w:r>
-      <w:r>
-        <w:br/>
-      </w:r>
-      <w:r>
-        <w:rPr>
-          <w:i/>
-        </w:rPr>
-        <w:t>Follow the instructions from one of the worksheets</w:t>
-      </w:r>
-      <w:r>
-        <w:br/>
-      </w:r>
-    </w:p>
-    <w:p>
-      <w:pPr>
-        <w:pStyle w:val="ListParagraph"/>
-        <w:numPr>
-          <w:ilvl w:val="0"/>
-          <w:numId w:val="1"/>
-        </w:numPr>
-      </w:pPr>
-      <w:r>
-        <w:rPr>
-          <w:sz w:val="32"/>
-        </w:rPr>
-        <w:t>Check your group settings</w:t>
-      </w:r>
-      <w:r>
-        <w:br/>
-        <w:t xml:space="preserve">Your group will have a number of limits set. </w:t>
-      </w:r>
-      <w:r>
-        <w:br/>
         <w:t xml:space="preserve">Go to </w:t>
       </w:r>
       <w:hyperlink r:id="rId10" w:history="1">
@@ -296,27 +348,52 @@
         <w:t xml:space="preserve"> </w:t>
       </w:r>
       <w:r>
-        <w:t>and click the “Restrictions” button.</w:t>
-      </w:r>
-      <w:r>
-        <w:br/>
-      </w:r>
-      <w:r>
-        <w:rPr>
-          <w:i/>
-        </w:rPr>
-        <w:t xml:space="preserve">There will be a limit on the number of machine learning models your group can create at any one time. Models will automatically expire to help </w:t>
-      </w:r>
-      <w:r>
-        <w:rPr>
-          <w:i/>
-        </w:rPr>
-        <w:t xml:space="preserve">stop you exceeding this. The expiry time will be shown in the restrictions list. </w:t>
-      </w:r>
-      <w:r>
-        <w:rPr>
-          <w:i/>
-        </w:rPr>
+        <w:t>and click the “Student management” button.</w:t>
+      </w:r>
+      <w:r>
+        <w:br/>
+      </w:r>
+      <w:r>
+        <w:t>Click “+ Add new student” to</w:t>
+      </w:r>
+      <w:r>
+        <w:t xml:space="preserve"> create user accounts.</w:t>
+      </w:r>
+      <w:r>
+        <w:rPr>
+          <w:i/>
+        </w:rPr>
+        <w:t xml:space="preserve"> Their password will be displayed after the account is created. </w:t>
+      </w:r>
+      <w:r>
+        <w:rPr>
+          <w:i/>
+        </w:rPr>
+        <w:br/>
+        <w:t>(Note: You don’t need to use a student’s real name. Generic user names like “student01” are fine.)</w:t>
+      </w:r>
+      <w:r>
+        <w:rPr>
+          <w:i/>
+        </w:rPr>
+        <w:br/>
+      </w:r>
+      <w:r>
+        <w:t xml:space="preserve">There are also controls there to delete user accounts, </w:t>
+      </w:r>
+      <w:r>
+        <w:t>&amp;</w:t>
+      </w:r>
+      <w:r>
+        <w:t xml:space="preserve"> reset passwo</w:t>
+      </w:r>
+      <w:r>
+        <w:t>rds if your students forget</w:t>
+      </w:r>
+      <w:r>
+        <w:t xml:space="preserve">. </w:t>
+      </w:r>
+      <w:r>
         <w:br/>
       </w:r>
     </w:p>
@@ -327,14 +404,192 @@
           <w:ilvl w:val="0"/>
           <w:numId w:val="1"/>
         </w:numPr>
+      </w:pPr>
+      <w:r>
         <w:rPr>
           <w:sz w:val="32"/>
         </w:rPr>
-      </w:pPr>
+        <w:t>Prepare</w:t>
+      </w:r>
       <w:r>
         <w:rPr>
           <w:sz w:val="32"/>
         </w:rPr>
+        <w:t xml:space="preserve"> a lesson plan</w:t>
+      </w:r>
+      <w:r>
+        <w:rPr>
+          <w:sz w:val="32"/>
+        </w:rPr>
+        <w:br/>
+      </w:r>
+      <w:r>
+        <w:t xml:space="preserve">Worksheets for a </w:t>
+      </w:r>
+      <w:r>
+        <w:t>variety of projects are available for download.</w:t>
+      </w:r>
+      <w:r>
+        <w:br/>
+        <w:t xml:space="preserve">Go to </w:t>
+      </w:r>
+      <w:hyperlink r:id="rId11" w:history="1">
+        <w:r>
+          <w:rPr>
+            <w:rStyle w:val="Hyperlink"/>
+          </w:rPr>
+          <w:t>https://machinelearningforkids.co.uk/worksheets</w:t>
+        </w:r>
+      </w:hyperlink>
+      <w:r>
+        <w:t xml:space="preserve"> </w:t>
+      </w:r>
+      <w:r>
+        <w:br/>
+        <w:t>A suggested order to try some of these worksheets is included on the following page.</w:t>
+      </w:r>
+      <w:r>
+        <w:br/>
+        <w:t xml:space="preserve">Each worksheet has </w:t>
+      </w:r>
+      <w:r>
+        <w:t>step-by-step instructions</w:t>
+      </w:r>
+      <w:r>
+        <w:t xml:space="preserve">, and is a complete project to demonstrate </w:t>
+      </w:r>
+      <w:r>
+        <w:t>a real-world use</w:t>
+      </w:r>
+      <w:r>
+        <w:t xml:space="preserve"> of machine learning. </w:t>
+      </w:r>
+      <w:r>
+        <w:rPr>
+          <w:i/>
+        </w:rPr>
+        <w:br/>
+      </w:r>
+    </w:p>
+    <w:p>
+      <w:pPr>
+        <w:pStyle w:val="ListParagraph"/>
+        <w:numPr>
+          <w:ilvl w:val="0"/>
+          <w:numId w:val="1"/>
+        </w:numPr>
+      </w:pPr>
+      <w:r>
+        <w:rPr>
+          <w:sz w:val="32"/>
+        </w:rPr>
+        <w:t>Try the worksheets out for yourself</w:t>
+      </w:r>
+      <w:r>
+        <w:br/>
+        <w:t xml:space="preserve">Your teacher’s log on will also let you create projects yourself. </w:t>
+      </w:r>
+      <w:r>
+        <w:br/>
+        <w:t xml:space="preserve">Go to </w:t>
+      </w:r>
+      <w:hyperlink r:id="rId12" w:history="1">
+        <w:r>
+          <w:rPr>
+            <w:rStyle w:val="Hyperlink"/>
+          </w:rPr>
+          <w:t>https://machinelearningforkids.co.uk/projects</w:t>
+        </w:r>
+      </w:hyperlink>
+      <w:r>
+        <w:t xml:space="preserve"> </w:t>
+      </w:r>
+      <w:r>
+        <w:br/>
+      </w:r>
+      <w:r>
+        <w:rPr>
+          <w:i/>
+        </w:rPr>
+        <w:t>Follow the instructions from one of the worksheets</w:t>
+      </w:r>
+      <w:r>
+        <w:br/>
+      </w:r>
+    </w:p>
+    <w:p>
+      <w:pPr>
+        <w:pStyle w:val="ListParagraph"/>
+        <w:numPr>
+          <w:ilvl w:val="0"/>
+          <w:numId w:val="1"/>
+        </w:numPr>
+      </w:pPr>
+      <w:r>
+        <w:rPr>
+          <w:sz w:val="32"/>
+        </w:rPr>
+        <w:t>Check your group settings</w:t>
+      </w:r>
+      <w:r>
+        <w:br/>
+        <w:t xml:space="preserve">Your group will have a number of limits set. </w:t>
+      </w:r>
+      <w:r>
+        <w:br/>
+        <w:t xml:space="preserve">Go to </w:t>
+      </w:r>
+      <w:hyperlink r:id="rId13" w:history="1">
+        <w:r>
+          <w:rPr>
+            <w:rStyle w:val="Hyperlink"/>
+          </w:rPr>
+          <w:t>https://machinelearningforkids.co.uk/teacher</w:t>
+        </w:r>
+      </w:hyperlink>
+      <w:r>
+        <w:t xml:space="preserve"> </w:t>
+      </w:r>
+      <w:r>
+        <w:t>and click the “Restrictions” button.</w:t>
+      </w:r>
+      <w:r>
+        <w:br/>
+      </w:r>
+      <w:r>
+        <w:rPr>
+          <w:i/>
+        </w:rPr>
+        <w:t xml:space="preserve">There will be a limit on the number of machine learning models your group can create at any one time. Models will automatically expire to help </w:t>
+      </w:r>
+      <w:r>
+        <w:rPr>
+          <w:i/>
+        </w:rPr>
+        <w:t xml:space="preserve">stop you exceeding this. The expiry time will be shown in the restrictions list. </w:t>
+      </w:r>
+      <w:r>
+        <w:rPr>
+          <w:i/>
+        </w:rPr>
+        <w:br/>
+      </w:r>
+    </w:p>
+    <w:p>
+      <w:pPr>
+        <w:pStyle w:val="ListParagraph"/>
+        <w:numPr>
+          <w:ilvl w:val="0"/>
+          <w:numId w:val="1"/>
+        </w:numPr>
+        <w:rPr>
+          <w:sz w:val="32"/>
+        </w:rPr>
+      </w:pPr>
+      <w:r>
+        <w:rPr>
+          <w:sz w:val="32"/>
+        </w:rPr>
         <w:t xml:space="preserve">If you run into any problems… </w:t>
       </w:r>
       <w:r>
@@ -350,7 +605,7 @@
         <w:br/>
         <w:t xml:space="preserve">Go to </w:t>
       </w:r>
-      <w:hyperlink r:id="rId11" w:history="1">
+      <w:hyperlink r:id="rId14" w:history="1">
         <w:r>
           <w:rPr>
             <w:rStyle w:val="Hyperlink"/>
@@ -419,6 +674,244 @@
           <w:shd w:val="clear" w:color="auto" w:fill="70AD47" w:themeFill="accent6"/>
         </w:rPr>
         <w:lastRenderedPageBreak/>
+        <w:t xml:space="preserve">                   </w:t>
+      </w:r>
+      <w:bookmarkStart w:id="0" w:name="_GoBack"/>
+      <w:bookmarkEnd w:id="0"/>
+      <w:r>
+        <w:rPr>
+          <w:noProof/>
+        </w:rPr>
+        <mc:AlternateContent>
+          <mc:Choice Requires="wpg">
+            <w:drawing>
+              <wp:anchor distT="0" distB="0" distL="114300" distR="114300" simplePos="0" relativeHeight="251661312" behindDoc="0" locked="0" layoutInCell="1" allowOverlap="1" wp14:anchorId="3CF6E8A5" wp14:editId="11CC0344">
+                <wp:simplePos x="0" y="0"/>
+                <wp:positionH relativeFrom="column">
+                  <wp:posOffset>-120795</wp:posOffset>
+                </wp:positionH>
+                <wp:positionV relativeFrom="paragraph">
+                  <wp:posOffset>-58964</wp:posOffset>
+                </wp:positionV>
+                <wp:extent cx="720000" cy="720000"/>
+                <wp:effectExtent l="0" t="0" r="0" b="0"/>
+                <wp:wrapNone/>
+                <wp:docPr id="1" name="Group 1"/>
+                <wp:cNvGraphicFramePr/>
+                <a:graphic xmlns:a="http://schemas.openxmlformats.org/drawingml/2006/main">
+                  <a:graphicData uri="http://schemas.microsoft.com/office/word/2010/wordprocessingGroup">
+                    <wpg:wgp>
+                      <wpg:cNvGrpSpPr/>
+                      <wpg:grpSpPr>
+                        <a:xfrm>
+                          <a:off x="0" y="0"/>
+                          <a:ext cx="720000" cy="720000"/>
+                          <a:chOff x="0" y="0"/>
+                          <a:chExt cx="996950" cy="996950"/>
+                        </a:xfrm>
+                      </wpg:grpSpPr>
+                      <wpg:grpSp>
+                        <wpg:cNvPr id="2" name="Group 2"/>
+                        <wpg:cNvGrpSpPr/>
+                        <wpg:grpSpPr>
+                          <a:xfrm>
+                            <a:off x="174504" y="181484"/>
+                            <a:ext cx="655060" cy="651517"/>
+                            <a:chOff x="0" y="0"/>
+                            <a:chExt cx="655060" cy="651517"/>
+                          </a:xfrm>
+                        </wpg:grpSpPr>
+                        <wps:wsp>
+                          <wps:cNvPr id="3" name="Rectangle 3"/>
+                          <wps:cNvSpPr/>
+                          <wps:spPr>
+                            <a:xfrm>
+                              <a:off x="164033" y="0"/>
+                              <a:ext cx="316523" cy="309489"/>
+                            </a:xfrm>
+                            <a:prstGeom prst="rect">
+                              <a:avLst/>
+                            </a:prstGeom>
+                            <a:solidFill>
+                              <a:schemeClr val="bg1"/>
+                            </a:solidFill>
+                            <a:ln>
+                              <a:noFill/>
+                            </a:ln>
+                          </wps:spPr>
+                          <wps:style>
+                            <a:lnRef idx="2">
+                              <a:schemeClr val="accent1">
+                                <a:shade val="50000"/>
+                              </a:schemeClr>
+                            </a:lnRef>
+                            <a:fillRef idx="1">
+                              <a:schemeClr val="accent1"/>
+                            </a:fillRef>
+                            <a:effectRef idx="0">
+                              <a:schemeClr val="accent1"/>
+                            </a:effectRef>
+                            <a:fontRef idx="minor">
+                              <a:schemeClr val="lt1"/>
+                            </a:fontRef>
+                          </wps:style>
+                          <wps:bodyPr rot="0" spcFirstLastPara="0" vertOverflow="overflow" horzOverflow="overflow" vert="horz" wrap="square" lIns="91440" tIns="45720" rIns="91440" bIns="45720" numCol="1" spcCol="0" rtlCol="0" fromWordArt="0" anchor="ctr" anchorCtr="0" forceAA="0" compatLnSpc="1">
+                            <a:prstTxWarp prst="textNoShape">
+                              <a:avLst/>
+                            </a:prstTxWarp>
+                            <a:noAutofit/>
+                          </wps:bodyPr>
+                        </wps:wsp>
+                        <wps:wsp>
+                          <wps:cNvPr id="4" name="Rectangle 4"/>
+                          <wps:cNvSpPr/>
+                          <wps:spPr>
+                            <a:xfrm>
+                              <a:off x="0" y="342028"/>
+                              <a:ext cx="316523" cy="309489"/>
+                            </a:xfrm>
+                            <a:prstGeom prst="rect">
+                              <a:avLst/>
+                            </a:prstGeom>
+                            <a:solidFill>
+                              <a:schemeClr val="bg1"/>
+                            </a:solidFill>
+                            <a:ln>
+                              <a:noFill/>
+                            </a:ln>
+                          </wps:spPr>
+                          <wps:style>
+                            <a:lnRef idx="2">
+                              <a:schemeClr val="accent1">
+                                <a:shade val="50000"/>
+                              </a:schemeClr>
+                            </a:lnRef>
+                            <a:fillRef idx="1">
+                              <a:schemeClr val="accent1"/>
+                            </a:fillRef>
+                            <a:effectRef idx="0">
+                              <a:schemeClr val="accent1"/>
+                            </a:effectRef>
+                            <a:fontRef idx="minor">
+                              <a:schemeClr val="lt1"/>
+                            </a:fontRef>
+                          </wps:style>
+                          <wps:bodyPr rot="0" spcFirstLastPara="0" vertOverflow="overflow" horzOverflow="overflow" vert="horz" wrap="square" lIns="91440" tIns="45720" rIns="91440" bIns="45720" numCol="1" spcCol="0" rtlCol="0" fromWordArt="0" anchor="ctr" anchorCtr="0" forceAA="0" compatLnSpc="1">
+                            <a:prstTxWarp prst="textNoShape">
+                              <a:avLst/>
+                            </a:prstTxWarp>
+                            <a:noAutofit/>
+                          </wps:bodyPr>
+                        </wps:wsp>
+                        <wps:wsp>
+                          <wps:cNvPr id="5" name="Rectangle 5"/>
+                          <wps:cNvSpPr/>
+                          <wps:spPr>
+                            <a:xfrm>
+                              <a:off x="338537" y="342028"/>
+                              <a:ext cx="316523" cy="309489"/>
+                            </a:xfrm>
+                            <a:prstGeom prst="rect">
+                              <a:avLst/>
+                            </a:prstGeom>
+                            <a:solidFill>
+                              <a:schemeClr val="bg1"/>
+                            </a:solidFill>
+                            <a:ln>
+                              <a:noFill/>
+                            </a:ln>
+                          </wps:spPr>
+                          <wps:style>
+                            <a:lnRef idx="2">
+                              <a:schemeClr val="accent1">
+                                <a:shade val="50000"/>
+                              </a:schemeClr>
+                            </a:lnRef>
+                            <a:fillRef idx="1">
+                              <a:schemeClr val="accent1"/>
+                            </a:fillRef>
+                            <a:effectRef idx="0">
+                              <a:schemeClr val="accent1"/>
+                            </a:effectRef>
+                            <a:fontRef idx="minor">
+                              <a:schemeClr val="lt1"/>
+                            </a:fontRef>
+                          </wps:style>
+                          <wps:bodyPr rot="0" spcFirstLastPara="0" vertOverflow="overflow" horzOverflow="overflow" vert="horz" wrap="square" lIns="91440" tIns="45720" rIns="91440" bIns="45720" numCol="1" spcCol="0" rtlCol="0" fromWordArt="0" anchor="ctr" anchorCtr="0" forceAA="0" compatLnSpc="1">
+                            <a:prstTxWarp prst="textNoShape">
+                              <a:avLst/>
+                            </a:prstTxWarp>
+                            <a:noAutofit/>
+                          </wps:bodyPr>
+                        </wps:wsp>
+                      </wpg:grpSp>
+                      <pic:pic xmlns:pic="http://schemas.openxmlformats.org/drawingml/2006/picture">
+                        <pic:nvPicPr>
+                          <pic:cNvPr id="6" name="Graphic 6"/>
+                          <pic:cNvPicPr>
+                            <a:picLocks noChangeAspect="1"/>
+                          </pic:cNvPicPr>
+                        </pic:nvPicPr>
+                        <pic:blipFill>
+                          <a:blip r:embed="rId7">
+                            <a:extLst>
+                              <a:ext uri="{28A0092B-C50C-407E-A947-70E740481C1C}">
+                                <a14:useLocalDpi xmlns:a14="http://schemas.microsoft.com/office/drawing/2010/main" val="0"/>
+                              </a:ext>
+                              <a:ext uri="{96DAC541-7B7A-43D3-8B79-37D633B846F1}">
+                                <asvg:svgBlip xmlns:asvg="http://schemas.microsoft.com/office/drawing/2016/SVG/main" r:embed="rId8"/>
+                              </a:ext>
+                            </a:extLst>
+                          </a:blip>
+                          <a:stretch>
+                            <a:fillRect/>
+                          </a:stretch>
+                        </pic:blipFill>
+                        <pic:spPr>
+                          <a:xfrm>
+                            <a:off x="0" y="0"/>
+                            <a:ext cx="996950" cy="996950"/>
+                          </a:xfrm>
+                          <a:prstGeom prst="rect">
+                            <a:avLst/>
+                          </a:prstGeom>
+                        </pic:spPr>
+                      </pic:pic>
+                    </wpg:wgp>
+                  </a:graphicData>
+                </a:graphic>
+                <wp14:sizeRelH relativeFrom="margin">
+                  <wp14:pctWidth>0</wp14:pctWidth>
+                </wp14:sizeRelH>
+                <wp14:sizeRelV relativeFrom="margin">
+                  <wp14:pctHeight>0</wp14:pctHeight>
+                </wp14:sizeRelV>
+              </wp:anchor>
+            </w:drawing>
+          </mc:Choice>
+          <mc:Fallback>
+            <w:pict>
+              <v:group w14:anchorId="2F62D047" id="Group 1" o:spid="_x0000_s1026" style="position:absolute;margin-left:-9.5pt;margin-top:-4.65pt;width:56.7pt;height:56.7pt;z-index:251661312;mso-width-relative:margin;mso-height-relative:margin" coordsize="9969,9969" o:gfxdata="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">
+                <v:group id="Group 2" o:spid="_x0000_s1027" style="position:absolute;left:1745;top:1814;width:6550;height:6516" coordsize="6550,6515" o:gfxdata="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">
+                  <v:rect id="Rectangle 3" o:spid="_x0000_s1028" style="position:absolute;left:1640;width:3165;height:3094;visibility:visible;mso-wrap-style:square;v-text-anchor:middle" o:gfxdata="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" fillcolor="white [3212]" stroked="f" strokeweight="1pt"/>
+                  <v:rect id="Rectangle 4" o:spid="_x0000_s1029" style="position:absolute;top:3420;width:3165;height:3095;visibility:visible;mso-wrap-style:square;v-text-anchor:middle" o:gfxdata="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" fillcolor="white [3212]" stroked="f" strokeweight="1pt"/>
+                  <v:rect id="Rectangle 5" o:spid="_x0000_s1030" style="position:absolute;left:3385;top:3420;width:3165;height:3095;visibility:visible;mso-wrap-style:square;v-text-anchor:middle" o:gfxdata="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" fillcolor="white [3212]" stroked="f" strokeweight="1pt"/>
+                </v:group>
+                <v:shape id="Graphic 6" o:spid="_x0000_s1031" type="#_x0000_t75" style="position:absolute;width:9969;height:9969;visibility:visible;mso-wrap-style:square" o:gfxdata="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">
+                  <v:imagedata r:id="rId9" o:title=""/>
+                </v:shape>
+              </v:group>
+            </w:pict>
+          </mc:Fallback>
+        </mc:AlternateContent>
+      </w:r>
+      <w:r>
+        <w:rPr>
+          <w:b/>
+          <w:color w:val="FFFFFF" w:themeColor="background1"/>
+          <w:sz w:val="44"/>
+          <w:shd w:val="clear" w:color="auto" w:fill="70AD47" w:themeFill="accent6"/>
+        </w:rPr>
         <w:t>machinelearningforkids.co.uk</w:t>
       </w:r>
     </w:p>
@@ -541,7 +1034,7 @@
         </w:rPr>
         <w:br/>
       </w:r>
-      <w:hyperlink r:id="rId12" w:history="1">
+      <w:hyperlink r:id="rId15" w:history="1">
         <w:r>
           <w:rPr>
             <w:rStyle w:val="Hyperlink"/>
@@ -626,7 +1119,7 @@
       <w:r>
         <w:t xml:space="preserve"> instances at </w:t>
       </w:r>
-      <w:hyperlink r:id="rId13" w:history="1">
+      <w:hyperlink r:id="rId16" w:history="1">
         <w:r>
           <w:rPr>
             <w:rStyle w:val="Hyperlink"/>
@@ -667,280 +1160,6 @@
           <w:i/>
         </w:rPr>
         <w:t>2</w:t>
-      </w:r>
-      <w:r>
-        <w:rPr>
-          <w:b/>
-          <w:i/>
-        </w:rPr>
-        <w:t xml:space="preserve"> in the step-by-step guide at </w:t>
-      </w:r>
-      <w:r>
-        <w:rPr>
-          <w:b/>
-          <w:i/>
-        </w:rPr>
-        <w:br/>
-      </w:r>
-      <w:hyperlink r:id="rId14" w:history="1">
-        <w:r>
-          <w:rPr>
-            <w:rStyle w:val="Hyperlink"/>
-            <w:b/>
-            <w:i/>
-            <w:sz w:val="23"/>
-            <w:szCs w:val="23"/>
-          </w:rPr>
-          <w:t>https://github.com/IBM/taxinomitis-docs/raw/master/docs/pdf/machinelearningforkids-apikeys.pdf</w:t>
-        </w:r>
-      </w:hyperlink>
-      <w:r>
-        <w:br/>
-      </w:r>
-    </w:p>
-    <w:p>
-      <w:pPr>
-        <w:pStyle w:val="ListParagraph"/>
-        <w:numPr>
-          <w:ilvl w:val="0"/>
-          <w:numId w:val="3"/>
-        </w:numPr>
-      </w:pPr>
-      <w:r>
-        <w:rPr>
-          <w:sz w:val="32"/>
-        </w:rPr>
-        <w:t xml:space="preserve">Add Watson </w:t>
-      </w:r>
-      <w:r>
-        <w:rPr>
-          <w:sz w:val="32"/>
-        </w:rPr>
-        <w:t>Assistant</w:t>
-      </w:r>
-      <w:r>
-        <w:rPr>
-          <w:sz w:val="32"/>
-        </w:rPr>
-        <w:t xml:space="preserve"> credentials </w:t>
-      </w:r>
-      <w:r>
-        <w:rPr>
-          <w:sz w:val="32"/>
-        </w:rPr>
-        <w:t>to the tool</w:t>
-      </w:r>
-      <w:r>
-        <w:rPr>
-          <w:sz w:val="32"/>
-        </w:rPr>
-        <w:br/>
-      </w:r>
-      <w:r>
-        <w:rPr>
-          <w:i/>
-        </w:rPr>
-        <w:t xml:space="preserve">You will need to do this if you want your class to be able to do projects that recognise </w:t>
-      </w:r>
-      <w:r>
-        <w:rPr>
-          <w:b/>
-          <w:i/>
-        </w:rPr>
-        <w:t>text</w:t>
-      </w:r>
-      <w:r>
-        <w:br/>
-      </w:r>
-      <w:r>
-        <w:t xml:space="preserve">Go to </w:t>
-      </w:r>
-      <w:hyperlink r:id="rId15" w:history="1">
-        <w:r>
-          <w:rPr>
-            <w:rStyle w:val="Hyperlink"/>
-          </w:rPr>
-          <w:t>https://machinelearningforkids.co.uk/teacher</w:t>
-        </w:r>
-      </w:hyperlink>
-      <w:r>
-        <w:t xml:space="preserve"> </w:t>
-      </w:r>
-      <w:r>
-        <w:t>and click the “Watson API Keys” button.</w:t>
-      </w:r>
-      <w:r>
-        <w:br/>
-      </w:r>
-      <w:r>
-        <w:t>The section “</w:t>
-      </w:r>
-      <w:r>
-        <w:t xml:space="preserve">Watson </w:t>
-      </w:r>
-      <w:r>
-        <w:t>Assistant</w:t>
-      </w:r>
-      <w:r>
-        <w:t>”</w:t>
-      </w:r>
-      <w:r>
-        <w:t xml:space="preserve"> has an “Add new credentials” button. Click that, and enter the username and password for your </w:t>
-      </w:r>
-      <w:r>
-        <w:t>Assistant</w:t>
-      </w:r>
-      <w:r>
-        <w:t xml:space="preserve"> service</w:t>
-      </w:r>
-      <w:r>
-        <w:t xml:space="preserve"> from step 2</w:t>
-      </w:r>
-      <w:r>
-        <w:t xml:space="preserve">. </w:t>
-      </w:r>
-      <w:r>
-        <w:br/>
-      </w:r>
-      <w:r>
-        <w:rPr>
-          <w:i/>
-        </w:rPr>
-        <w:t>The number of “workspaces”</w:t>
-      </w:r>
-      <w:r>
-        <w:rPr>
-          <w:i/>
-        </w:rPr>
-        <w:t xml:space="preserve"> for the service instance you create will be the number of text machine learning models your group can have at any one time. </w:t>
-      </w:r>
-      <w:r>
-        <w:rPr>
-          <w:i/>
-        </w:rPr>
-        <w:br/>
-      </w:r>
-      <w:r>
-        <w:rPr>
-          <w:i/>
-        </w:rPr>
-        <w:t xml:space="preserve">You can add more if you </w:t>
-      </w:r>
-      <w:r>
-        <w:rPr>
-          <w:i/>
-        </w:rPr>
-        <w:t xml:space="preserve">need </w:t>
-      </w:r>
-      <w:r>
-        <w:rPr>
-          <w:i/>
-        </w:rPr>
-        <w:t>more</w:t>
-      </w:r>
-      <w:r>
-        <w:rPr>
-          <w:i/>
-        </w:rPr>
-        <w:t xml:space="preserve"> for your group – go back to step 2 and repeat.</w:t>
-      </w:r>
-      <w:r>
-        <w:rPr>
-          <w:i/>
-        </w:rPr>
-        <w:br/>
-      </w:r>
-    </w:p>
-    <w:p>
-      <w:pPr>
-        <w:pStyle w:val="ListParagraph"/>
-        <w:numPr>
-          <w:ilvl w:val="0"/>
-          <w:numId w:val="3"/>
-        </w:numPr>
-      </w:pPr>
-      <w:r>
-        <w:rPr>
-          <w:sz w:val="32"/>
-        </w:rPr>
-        <w:t>Create</w:t>
-      </w:r>
-      <w:r>
-        <w:rPr>
-          <w:sz w:val="32"/>
-        </w:rPr>
-        <w:t xml:space="preserve"> Watson</w:t>
-      </w:r>
-      <w:r>
-        <w:rPr>
-          <w:sz w:val="32"/>
-        </w:rPr>
-        <w:t xml:space="preserve"> Visual Recognition credentials for your group to use</w:t>
-      </w:r>
-      <w:r>
-        <w:rPr>
-          <w:sz w:val="32"/>
-        </w:rPr>
-        <w:br/>
-      </w:r>
-      <w:r>
-        <w:rPr>
-          <w:i/>
-        </w:rPr>
-        <w:t xml:space="preserve">You will need to do this if you want your class to be able to do projects that recognise </w:t>
-      </w:r>
-      <w:r>
-        <w:rPr>
-          <w:b/>
-          <w:i/>
-        </w:rPr>
-        <w:t>images</w:t>
-      </w:r>
-      <w:r>
-        <w:br/>
-        <w:t xml:space="preserve">Create Visual Recognition keys at </w:t>
-      </w:r>
-      <w:hyperlink r:id="rId16" w:history="1">
-        <w:r>
-          <w:rPr>
-            <w:rStyle w:val="Hyperlink"/>
-          </w:rPr>
-          <w:t>https://console.bluemix.net/catalog/services/visual-recognition</w:t>
-        </w:r>
-      </w:hyperlink>
-      <w:r>
-        <w:t xml:space="preserve"> </w:t>
-      </w:r>
-      <w:r>
-        <w:br/>
-      </w:r>
-      <w:r>
-        <w:rPr>
-          <w:b/>
-          <w:i/>
-        </w:rPr>
-        <w:t xml:space="preserve">If you’re new to </w:t>
-      </w:r>
-      <w:r>
-        <w:rPr>
-          <w:b/>
-          <w:i/>
-        </w:rPr>
-        <w:t>IBM Cloud</w:t>
-      </w:r>
-      <w:r>
-        <w:rPr>
-          <w:b/>
-          <w:i/>
-        </w:rPr>
-        <w:t xml:space="preserve">, </w:t>
-      </w:r>
-      <w:r>
-        <w:rPr>
-          <w:b/>
-          <w:i/>
-        </w:rPr>
-        <w:t>see section 3</w:t>
       </w:r>
       <w:r>
         <w:rPr>
@@ -984,24 +1203,30 @@
         <w:rPr>
           <w:sz w:val="32"/>
         </w:rPr>
-        <w:t>Add Watson</w:t>
+        <w:t xml:space="preserve">Add Watson </w:t>
       </w:r>
       <w:r>
         <w:rPr>
           <w:sz w:val="32"/>
         </w:rPr>
-        <w:t xml:space="preserve"> Visual Recognition credentials to </w:t>
+        <w:t>Assistant</w:t>
       </w:r>
       <w:r>
         <w:rPr>
           <w:sz w:val="32"/>
         </w:rPr>
-        <w:t>the tool</w:t>
+        <w:t xml:space="preserve"> credentials </w:t>
       </w:r>
       <w:r>
         <w:rPr>
           <w:sz w:val="32"/>
         </w:rPr>
+        <w:t>to the tool</w:t>
+      </w:r>
+      <w:r>
+        <w:rPr>
+          <w:sz w:val="32"/>
+        </w:rPr>
         <w:br/>
       </w:r>
       <w:r>
@@ -1015,10 +1240,12 @@
           <w:b/>
           <w:i/>
         </w:rPr>
-        <w:t>images</w:t>
-      </w:r>
-      <w:r>
-        <w:br/>
+        <w:t>text</w:t>
+      </w:r>
+      <w:r>
+        <w:br/>
+      </w:r>
+      <w:r>
         <w:t xml:space="preserve">Go to </w:t>
       </w:r>
       <w:hyperlink r:id="rId18" w:history="1">
@@ -1042,16 +1269,25 @@
         <w:t>The section “</w:t>
       </w:r>
       <w:r>
-        <w:t>Watson Visual Recognition</w:t>
+        <w:t xml:space="preserve">Watson </w:t>
+      </w:r>
+      <w:r>
+        <w:t>Assistant</w:t>
       </w:r>
       <w:r>
         <w:t>”</w:t>
       </w:r>
       <w:r>
-        <w:t xml:space="preserve"> has an “Add new API key” button. Click that, and enter the API key for your Visual Recognition service</w:t>
-      </w:r>
-      <w:r>
-        <w:t xml:space="preserve"> from step 4</w:t>
+        <w:t xml:space="preserve"> has an “Add new credentials” button. Click that, and enter the username and password for your </w:t>
+      </w:r>
+      <w:r>
+        <w:t>Assistant</w:t>
+      </w:r>
+      <w:r>
+        <w:t xml:space="preserve"> service</w:t>
+      </w:r>
+      <w:r>
+        <w:t xml:space="preserve"> from step 2</w:t>
       </w:r>
       <w:r>
         <w:t xml:space="preserve">. </w:t>
@@ -1063,28 +1299,48 @@
         <w:rPr>
           <w:i/>
         </w:rPr>
-        <w:t xml:space="preserve">The number of “custom classifiers” for the service instance you create will be the number of image machine learning models your group can have at any one time. </w:t>
-      </w:r>
-      <w:r>
-        <w:rPr>
-          <w:i/>
-        </w:rPr>
-        <w:br/>
-        <w:t>You can add more than one API key if you need more for your group</w:t>
-      </w:r>
-      <w:r>
-        <w:rPr>
-          <w:i/>
-        </w:rPr>
-        <w:t xml:space="preserve"> – go back to step 4 and repeat</w:t>
-      </w:r>
-      <w:r>
-        <w:rPr>
-          <w:i/>
-        </w:rPr>
-        <w:t>.</w:t>
-      </w:r>
-      <w:r>
+        <w:t>The number of “workspaces”</w:t>
+      </w:r>
+      <w:r>
+        <w:rPr>
+          <w:i/>
+        </w:rPr>
+        <w:t xml:space="preserve"> for the service instance you create will be the number of text machine learning models your group can have at any one time. </w:t>
+      </w:r>
+      <w:r>
+        <w:rPr>
+          <w:i/>
+        </w:rPr>
+        <w:br/>
+      </w:r>
+      <w:r>
+        <w:rPr>
+          <w:i/>
+        </w:rPr>
+        <w:t xml:space="preserve">You can add more if you </w:t>
+      </w:r>
+      <w:r>
+        <w:rPr>
+          <w:i/>
+        </w:rPr>
+        <w:t xml:space="preserve">need </w:t>
+      </w:r>
+      <w:r>
+        <w:rPr>
+          <w:i/>
+        </w:rPr>
+        <w:t>more</w:t>
+      </w:r>
+      <w:r>
+        <w:rPr>
+          <w:i/>
+        </w:rPr>
+        <w:t xml:space="preserve"> for your group – go back to step 2 and repeat.</w:t>
+      </w:r>
+      <w:r>
+        <w:rPr>
+          <w:i/>
+        </w:rPr>
         <w:br/>
       </w:r>
     </w:p>
@@ -1100,24 +1356,165 @@
         <w:rPr>
           <w:sz w:val="32"/>
         </w:rPr>
-        <w:t>Set up accounts for your students</w:t>
+        <w:t>Create</w:t>
       </w:r>
       <w:r>
         <w:rPr>
           <w:sz w:val="32"/>
         </w:rPr>
-        <w:br/>
-      </w:r>
-      <w:r>
-        <w:t xml:space="preserve">You will need to create user accounts for your students to be able to log in. </w:t>
-      </w:r>
-      <w:r>
-        <w:br/>
-      </w:r>
-      <w:r>
+        <w:t xml:space="preserve"> Watson</w:t>
+      </w:r>
+      <w:r>
+        <w:rPr>
+          <w:sz w:val="32"/>
+        </w:rPr>
+        <w:t xml:space="preserve"> Visual Recognition credentials for your group to use</w:t>
+      </w:r>
+      <w:r>
+        <w:rPr>
+          <w:sz w:val="32"/>
+        </w:rPr>
+        <w:br/>
+      </w:r>
+      <w:r>
+        <w:rPr>
+          <w:i/>
+        </w:rPr>
+        <w:t xml:space="preserve">You will need to do this if you want your class to be able to do projects that recognise </w:t>
+      </w:r>
+      <w:r>
+        <w:rPr>
+          <w:b/>
+          <w:i/>
+        </w:rPr>
+        <w:t>images</w:t>
+      </w:r>
+      <w:r>
+        <w:br/>
+        <w:t xml:space="preserve">Create Visual Recognition keys at </w:t>
+      </w:r>
+      <w:hyperlink r:id="rId19" w:history="1">
+        <w:r>
+          <w:rPr>
+            <w:rStyle w:val="Hyperlink"/>
+          </w:rPr>
+          <w:t>https://console.bluemix.net/catalog/services/visual-recognition</w:t>
+        </w:r>
+      </w:hyperlink>
+      <w:r>
+        <w:t xml:space="preserve"> </w:t>
+      </w:r>
+      <w:r>
+        <w:br/>
+      </w:r>
+      <w:r>
+        <w:rPr>
+          <w:b/>
+          <w:i/>
+        </w:rPr>
+        <w:t xml:space="preserve">If you’re new to </w:t>
+      </w:r>
+      <w:r>
+        <w:rPr>
+          <w:b/>
+          <w:i/>
+        </w:rPr>
+        <w:t>IBM Cloud</w:t>
+      </w:r>
+      <w:r>
+        <w:rPr>
+          <w:b/>
+          <w:i/>
+        </w:rPr>
+        <w:t xml:space="preserve">, </w:t>
+      </w:r>
+      <w:r>
+        <w:rPr>
+          <w:b/>
+          <w:i/>
+        </w:rPr>
+        <w:t>see section 3</w:t>
+      </w:r>
+      <w:r>
+        <w:rPr>
+          <w:b/>
+          <w:i/>
+        </w:rPr>
+        <w:t xml:space="preserve"> in the step-by-step guide at </w:t>
+      </w:r>
+      <w:r>
+        <w:rPr>
+          <w:b/>
+          <w:i/>
+        </w:rPr>
+        <w:br/>
+      </w:r>
+      <w:hyperlink r:id="rId20" w:history="1">
+        <w:r>
+          <w:rPr>
+            <w:rStyle w:val="Hyperlink"/>
+            <w:b/>
+            <w:i/>
+            <w:sz w:val="23"/>
+            <w:szCs w:val="23"/>
+          </w:rPr>
+          <w:t>https://github.com/IBM/taxinomitis-docs/raw/master/docs/pdf/machinelearningforkids-apikeys.pdf</w:t>
+        </w:r>
+      </w:hyperlink>
+      <w:r>
+        <w:br/>
+      </w:r>
+    </w:p>
+    <w:p>
+      <w:pPr>
+        <w:pStyle w:val="ListParagraph"/>
+        <w:numPr>
+          <w:ilvl w:val="0"/>
+          <w:numId w:val="3"/>
+        </w:numPr>
+      </w:pPr>
+      <w:r>
+        <w:rPr>
+          <w:sz w:val="32"/>
+        </w:rPr>
+        <w:t>Add Watson</w:t>
+      </w:r>
+      <w:r>
+        <w:rPr>
+          <w:sz w:val="32"/>
+        </w:rPr>
+        <w:t xml:space="preserve"> Visual Recognition credentials to </w:t>
+      </w:r>
+      <w:r>
+        <w:rPr>
+          <w:sz w:val="32"/>
+        </w:rPr>
+        <w:t>the tool</w:t>
+      </w:r>
+      <w:r>
+        <w:rPr>
+          <w:sz w:val="32"/>
+        </w:rPr>
+        <w:br/>
+      </w:r>
+      <w:r>
+        <w:rPr>
+          <w:i/>
+        </w:rPr>
+        <w:t xml:space="preserve">You will need to do this if you want your class to be able to do projects that recognise </w:t>
+      </w:r>
+      <w:r>
+        <w:rPr>
+          <w:b/>
+          <w:i/>
+        </w:rPr>
+        <w:t>images</w:t>
+      </w:r>
+      <w:r>
+        <w:br/>
         <w:t xml:space="preserve">Go to </w:t>
       </w:r>
-      <w:hyperlink r:id="rId19" w:history="1">
+      <w:hyperlink r:id="rId21" w:history="1">
         <w:r>
           <w:rPr>
             <w:rStyle w:val="Hyperlink"/>
@@ -1126,54 +1523,62 @@
         </w:r>
       </w:hyperlink>
       <w:r>
-        <w:t xml:space="preserve"> and click the “Student management” button.</w:t>
-      </w:r>
-      <w:r>
-        <w:br/>
-        <w:t>Click “+ Add new student” to</w:t>
-      </w:r>
-      <w:r>
-        <w:t xml:space="preserve"> create user accounts.</w:t>
-      </w:r>
-      <w:r>
-        <w:rPr>
-          <w:i/>
-        </w:rPr>
-        <w:t xml:space="preserve"> Their password will be displayed after the account is created. </w:t>
-      </w:r>
-      <w:r>
-        <w:rPr>
-          <w:i/>
-        </w:rPr>
         <w:t xml:space="preserve"> </w:t>
       </w:r>
       <w:r>
-        <w:rPr>
-          <w:i/>
-        </w:rPr>
-        <w:br/>
-        <w:t>(Note: You don’t need to use a student’s real name. Generic user names like “student01” are fine.)</w:t>
-      </w:r>
-      <w:r>
-        <w:rPr>
-          <w:i/>
-        </w:rPr>
-        <w:br/>
-      </w:r>
-      <w:r>
-        <w:t xml:space="preserve">There are also controls there to delete user accounts, </w:t>
-      </w:r>
-      <w:r>
-        <w:t>&amp;</w:t>
-      </w:r>
-      <w:r>
-        <w:t xml:space="preserve"> reset p</w:t>
-      </w:r>
-      <w:r>
-        <w:t>asswords if your students forget</w:t>
+        <w:t>and click the “Watson API Keys” button.</w:t>
+      </w:r>
+      <w:r>
+        <w:br/>
+      </w:r>
+      <w:r>
+        <w:t>The section “</w:t>
+      </w:r>
+      <w:r>
+        <w:t>Watson Visual Recognition</w:t>
+      </w:r>
+      <w:r>
+        <w:t>”</w:t>
+      </w:r>
+      <w:r>
+        <w:t xml:space="preserve"> has an “Add new API key” button. Click that, and enter the API key for your Visual Recognition service</w:t>
+      </w:r>
+      <w:r>
+        <w:t xml:space="preserve"> from step 4</w:t>
       </w:r>
       <w:r>
         <w:t xml:space="preserve">. </w:t>
+      </w:r>
+      <w:r>
+        <w:br/>
+      </w:r>
+      <w:r>
+        <w:rPr>
+          <w:i/>
+        </w:rPr>
+        <w:t xml:space="preserve">The number of “custom classifiers” for the service instance you create will be the number of image machine learning models your group can have at any one time. </w:t>
+      </w:r>
+      <w:r>
+        <w:rPr>
+          <w:i/>
+        </w:rPr>
+        <w:br/>
+        <w:t>You can add more than one API key if you need more for your group</w:t>
+      </w:r>
+      <w:r>
+        <w:rPr>
+          <w:i/>
+        </w:rPr>
+        <w:t xml:space="preserve"> – go back to step 4 and repeat</w:t>
+      </w:r>
+      <w:r>
+        <w:rPr>
+          <w:i/>
+        </w:rPr>
+        <w:t>.</w:t>
+      </w:r>
+      <w:r>
+        <w:br/>
       </w:r>
     </w:p>
     <w:p>
@@ -1188,133 +1593,16 @@
         <w:rPr>
           <w:sz w:val="32"/>
         </w:rPr>
-        <w:lastRenderedPageBreak/>
-        <w:t>Prepare</w:t>
+        <w:t>Set up accounts for your students</w:t>
       </w:r>
       <w:r>
         <w:rPr>
           <w:sz w:val="32"/>
         </w:rPr>
-        <w:t xml:space="preserve"> a lesson plan</w:t>
-      </w:r>
-      <w:r>
-        <w:rPr>
-          <w:sz w:val="32"/>
-        </w:rPr>
-        <w:br/>
-      </w:r>
-      <w:r>
-        <w:t>Worksheets for a variety of projects are available for download.</w:t>
-      </w:r>
-      <w:r>
-        <w:br/>
-        <w:t xml:space="preserve">Go to </w:t>
-      </w:r>
-      <w:hyperlink r:id="rId20" w:history="1">
-        <w:r>
-          <w:rPr>
-            <w:rStyle w:val="Hyperlink"/>
-          </w:rPr>
-          <w:t>https://machinelearningforkids.co.uk/worksheets</w:t>
-        </w:r>
-      </w:hyperlink>
-      <w:r>
-        <w:t xml:space="preserve"> </w:t>
-      </w:r>
-      <w:r>
-        <w:br/>
-        <w:t>A suggested order to try some of these worksheets is included on the following page.</w:t>
-      </w:r>
-      <w:r>
-        <w:br/>
-        <w:t xml:space="preserve">Each worksheet has step-by-step instructions, and is a complete project to demonstrate an aspect of machine learning. </w:t>
-      </w:r>
-      <w:bookmarkStart w:id="0" w:name="_GoBack"/>
-      <w:bookmarkEnd w:id="0"/>
-      <w:r>
-        <w:rPr>
-          <w:i/>
-        </w:rPr>
-        <w:br/>
-      </w:r>
-    </w:p>
-    <w:p>
-      <w:pPr>
-        <w:pStyle w:val="ListParagraph"/>
-        <w:numPr>
-          <w:ilvl w:val="0"/>
-          <w:numId w:val="3"/>
-        </w:numPr>
-      </w:pPr>
-      <w:r>
-        <w:rPr>
-          <w:sz w:val="32"/>
-        </w:rPr>
-        <w:t>Try the worksheets out for yourself</w:t>
-      </w:r>
-      <w:r>
-        <w:br/>
-        <w:t xml:space="preserve">Your </w:t>
-      </w:r>
-      <w:r>
-        <w:t>admin</w:t>
-      </w:r>
-      <w:r>
-        <w:t xml:space="preserve"> </w:t>
-      </w:r>
-      <w:proofErr w:type="gramStart"/>
-      <w:r>
-        <w:t>log</w:t>
-      </w:r>
-      <w:proofErr w:type="gramEnd"/>
-      <w:r>
-        <w:t xml:space="preserve"> on will also let you create projects yourself. </w:t>
-      </w:r>
-      <w:r>
-        <w:br/>
-        <w:t xml:space="preserve">Go to </w:t>
-      </w:r>
-      <w:hyperlink r:id="rId21" w:history="1">
-        <w:r>
-          <w:rPr>
-            <w:rStyle w:val="Hyperlink"/>
-          </w:rPr>
-          <w:t>https://machinelearningforkids.co.uk/projects</w:t>
-        </w:r>
-      </w:hyperlink>
-      <w:r>
-        <w:t xml:space="preserve"> </w:t>
-      </w:r>
-      <w:r>
-        <w:br/>
-      </w:r>
-      <w:r>
-        <w:rPr>
-          <w:i/>
-        </w:rPr>
-        <w:t>Follow the instructions from one of the worksheets</w:t>
-      </w:r>
-      <w:r>
-        <w:br/>
-      </w:r>
-    </w:p>
-    <w:p>
-      <w:pPr>
-        <w:pStyle w:val="ListParagraph"/>
-        <w:numPr>
-          <w:ilvl w:val="0"/>
-          <w:numId w:val="3"/>
-        </w:numPr>
-      </w:pPr>
-      <w:r>
-        <w:rPr>
-          <w:sz w:val="32"/>
-        </w:rPr>
-        <w:t>Check your group settings</w:t>
-      </w:r>
-      <w:r>
-        <w:br/>
-        <w:t xml:space="preserve">Your group will have a number of limits set. </w:t>
+        <w:br/>
+      </w:r>
+      <w:r>
+        <w:t xml:space="preserve">You will need to create user accounts for your students to be able to log in. </w:t>
       </w:r>
       <w:r>
         <w:br/>
@@ -1331,22 +1619,54 @@
         </w:r>
       </w:hyperlink>
       <w:r>
-        <w:t xml:space="preserve"> and click the “Restrictions” button.</w:t>
-      </w:r>
-      <w:r>
-        <w:br/>
-      </w:r>
-      <w:r>
-        <w:rPr>
-          <w:i/>
-        </w:rPr>
-        <w:t xml:space="preserve">There will be a limit on the number of machine learning models your group can create at any one time. Models will automatically expire to help stop you exceeding this. The expiry time will be shown in the restrictions list. </w:t>
-      </w:r>
-      <w:r>
-        <w:rPr>
-          <w:i/>
-        </w:rPr>
-        <w:br/>
+        <w:t xml:space="preserve"> and click the “Student management” button.</w:t>
+      </w:r>
+      <w:r>
+        <w:br/>
+        <w:t>Click “+ Add new student” to</w:t>
+      </w:r>
+      <w:r>
+        <w:t xml:space="preserve"> create user accounts.</w:t>
+      </w:r>
+      <w:r>
+        <w:rPr>
+          <w:i/>
+        </w:rPr>
+        <w:t xml:space="preserve"> Their password will be displayed after the account is created. </w:t>
+      </w:r>
+      <w:r>
+        <w:rPr>
+          <w:i/>
+        </w:rPr>
+        <w:t xml:space="preserve"> </w:t>
+      </w:r>
+      <w:r>
+        <w:rPr>
+          <w:i/>
+        </w:rPr>
+        <w:br/>
+        <w:t>(Note: You don’t need to use a student’s real name. Generic user names like “student01” are fine.)</w:t>
+      </w:r>
+      <w:r>
+        <w:rPr>
+          <w:i/>
+        </w:rPr>
+        <w:br/>
+      </w:r>
+      <w:r>
+        <w:t xml:space="preserve">There are also controls there to delete user accounts, </w:t>
+      </w:r>
+      <w:r>
+        <w:t>&amp;</w:t>
+      </w:r>
+      <w:r>
+        <w:t xml:space="preserve"> reset p</w:t>
+      </w:r>
+      <w:r>
+        <w:t>asswords if your students forget</w:t>
+      </w:r>
+      <w:r>
+        <w:t xml:space="preserve">. </w:t>
       </w:r>
     </w:p>
     <w:p>
@@ -1356,14 +1676,185 @@
           <w:ilvl w:val="0"/>
           <w:numId w:val="3"/>
         </w:numPr>
+      </w:pPr>
+      <w:r>
         <w:rPr>
           <w:sz w:val="32"/>
         </w:rPr>
-      </w:pPr>
+        <w:lastRenderedPageBreak/>
+        <w:t>Prepare</w:t>
+      </w:r>
       <w:r>
         <w:rPr>
           <w:sz w:val="32"/>
         </w:rPr>
+        <w:t xml:space="preserve"> a lesson plan</w:t>
+      </w:r>
+      <w:r>
+        <w:rPr>
+          <w:sz w:val="32"/>
+        </w:rPr>
+        <w:br/>
+      </w:r>
+      <w:r>
+        <w:t>Worksheets for a variety of projects are available for download.</w:t>
+      </w:r>
+      <w:r>
+        <w:br/>
+        <w:t xml:space="preserve">Go to </w:t>
+      </w:r>
+      <w:hyperlink r:id="rId23" w:history="1">
+        <w:r>
+          <w:rPr>
+            <w:rStyle w:val="Hyperlink"/>
+          </w:rPr>
+          <w:t>https://machinelearningforkids.co.uk/worksheets</w:t>
+        </w:r>
+      </w:hyperlink>
+      <w:r>
+        <w:t xml:space="preserve"> </w:t>
+      </w:r>
+      <w:r>
+        <w:br/>
+        <w:t>A suggested order to try some of these worksheets is included on the following page.</w:t>
+      </w:r>
+      <w:r>
+        <w:br/>
+        <w:t xml:space="preserve">Each worksheet has step-by-step instructions, and is a complete project to demonstrate an aspect of machine learning. </w:t>
+      </w:r>
+      <w:r>
+        <w:rPr>
+          <w:i/>
+        </w:rPr>
+        <w:br/>
+      </w:r>
+    </w:p>
+    <w:p>
+      <w:pPr>
+        <w:pStyle w:val="ListParagraph"/>
+        <w:numPr>
+          <w:ilvl w:val="0"/>
+          <w:numId w:val="3"/>
+        </w:numPr>
+      </w:pPr>
+      <w:r>
+        <w:rPr>
+          <w:sz w:val="32"/>
+        </w:rPr>
+        <w:t>Try the worksheets out for yourself</w:t>
+      </w:r>
+      <w:r>
+        <w:br/>
+        <w:t xml:space="preserve">Your </w:t>
+      </w:r>
+      <w:r>
+        <w:t>admin</w:t>
+      </w:r>
+      <w:r>
+        <w:t xml:space="preserve"> </w:t>
+      </w:r>
+      <w:proofErr w:type="gramStart"/>
+      <w:r>
+        <w:t>log</w:t>
+      </w:r>
+      <w:proofErr w:type="gramEnd"/>
+      <w:r>
+        <w:t xml:space="preserve"> on will also let you create projects yourself. </w:t>
+      </w:r>
+      <w:r>
+        <w:br/>
+        <w:t xml:space="preserve">Go to </w:t>
+      </w:r>
+      <w:hyperlink r:id="rId24" w:history="1">
+        <w:r>
+          <w:rPr>
+            <w:rStyle w:val="Hyperlink"/>
+          </w:rPr>
+          <w:t>https://machinelearningforkids.co.uk/projects</w:t>
+        </w:r>
+      </w:hyperlink>
+      <w:r>
+        <w:t xml:space="preserve"> </w:t>
+      </w:r>
+      <w:r>
+        <w:br/>
+      </w:r>
+      <w:r>
+        <w:rPr>
+          <w:i/>
+        </w:rPr>
+        <w:t>Follow the instructions from one of the worksheets</w:t>
+      </w:r>
+      <w:r>
+        <w:br/>
+      </w:r>
+    </w:p>
+    <w:p>
+      <w:pPr>
+        <w:pStyle w:val="ListParagraph"/>
+        <w:numPr>
+          <w:ilvl w:val="0"/>
+          <w:numId w:val="3"/>
+        </w:numPr>
+      </w:pPr>
+      <w:r>
+        <w:rPr>
+          <w:sz w:val="32"/>
+        </w:rPr>
+        <w:t>Check your group settings</w:t>
+      </w:r>
+      <w:r>
+        <w:br/>
+        <w:t xml:space="preserve">Your group will have a number of limits set. </w:t>
+      </w:r>
+      <w:r>
+        <w:br/>
+      </w:r>
+      <w:r>
+        <w:t xml:space="preserve">Go to </w:t>
+      </w:r>
+      <w:hyperlink r:id="rId25" w:history="1">
+        <w:r>
+          <w:rPr>
+            <w:rStyle w:val="Hyperlink"/>
+          </w:rPr>
+          <w:t>https://machinelearningforkids.co.uk/teacher</w:t>
+        </w:r>
+      </w:hyperlink>
+      <w:r>
+        <w:t xml:space="preserve"> and click the “Restrictions” button.</w:t>
+      </w:r>
+      <w:r>
+        <w:br/>
+      </w:r>
+      <w:r>
+        <w:rPr>
+          <w:i/>
+        </w:rPr>
+        <w:t xml:space="preserve">There will be a limit on the number of machine learning models your group can create at any one time. Models will automatically expire to help stop you exceeding this. The expiry time will be shown in the restrictions list. </w:t>
+      </w:r>
+      <w:r>
+        <w:rPr>
+          <w:i/>
+        </w:rPr>
+        <w:br/>
+      </w:r>
+    </w:p>
+    <w:p>
+      <w:pPr>
+        <w:pStyle w:val="ListParagraph"/>
+        <w:numPr>
+          <w:ilvl w:val="0"/>
+          <w:numId w:val="3"/>
+        </w:numPr>
+        <w:rPr>
+          <w:sz w:val="32"/>
+        </w:rPr>
+      </w:pPr>
+      <w:r>
+        <w:rPr>
+          <w:sz w:val="32"/>
+        </w:rPr>
         <w:t xml:space="preserve">If you run into any problems… </w:t>
       </w:r>
       <w:r>
@@ -1379,7 +1870,7 @@
         <w:br/>
         <w:t xml:space="preserve">Go to </w:t>
       </w:r>
-      <w:hyperlink r:id="rId23" w:history="1">
+      <w:hyperlink r:id="rId26" w:history="1">
         <w:r>
           <w:rPr>
             <w:rStyle w:val="Hyperlink"/>
@@ -1419,7 +1910,7 @@
     <w:p>
       <w:pPr>
         <w:sectPr>
-          <w:footerReference w:type="default" r:id="rId24"/>
+          <w:footerReference w:type="default" r:id="rId27"/>
           <w:pgSz w:w="11900" w:h="16840"/>
           <w:pgMar w:top="720" w:right="720" w:bottom="720" w:left="720" w:header="720" w:footer="720" w:gutter="0"/>
           <w:cols w:space="720"/>
@@ -3945,7 +4436,7 @@
         <w:noProof/>
         <w:sz w:val="18"/>
       </w:rPr>
-      <w:t>11 November 2018</w:t>
+      <w:t>28 November 2018</w:t>
     </w:r>
     <w:r>
       <w:rPr>

</xml_diff>

<commit_message>
chore: Update links to cloud.ibm.com
Updated links from bluemix.net to cloud.ibm.com

Signed-off-by: Dale Lane <dale.lane@uk.ibm.com>
</commit_message>
<xml_diff>
--- a/docs/msword/machinelearningforkids.docx
+++ b/docs/msword/machinelearningforkids.docx
@@ -676,8 +676,6 @@
         <w:lastRenderedPageBreak/>
         <w:t xml:space="preserve">                   </w:t>
       </w:r>
-      <w:bookmarkStart w:id="0" w:name="_GoBack"/>
-      <w:bookmarkEnd w:id="0"/>
       <w:r>
         <w:rPr>
           <w:noProof/>
@@ -963,7 +961,15 @@
         <w:rPr>
           <w:sz w:val="32"/>
         </w:rPr>
-        <w:t>account if you don’t already have one</w:t>
+        <w:t xml:space="preserve">account </w:t>
+      </w:r>
+      <w:bookmarkStart w:id="0" w:name="_GoBack"/>
+      <w:bookmarkEnd w:id="0"/>
+      <w:r>
+        <w:rPr>
+          <w:sz w:val="32"/>
+        </w:rPr>
+        <w:t>if you don’t already have one</w:t>
       </w:r>
       <w:r>
         <w:br/>
@@ -1124,7 +1130,7 @@
           <w:rPr>
             <w:rStyle w:val="Hyperlink"/>
           </w:rPr>
-          <w:t>https://console.bluemix.net/catalog/services/conversation</w:t>
+          <w:t>https://cloud.ibm.com/catalog/services/watson-assistant</w:t>
         </w:r>
       </w:hyperlink>
       <w:r>
@@ -1299,7 +1305,19 @@
         <w:rPr>
           <w:i/>
         </w:rPr>
-        <w:t>The number of “workspaces”</w:t>
+        <w:t>The number of “</w:t>
+      </w:r>
+      <w:r>
+        <w:rPr>
+          <w:i/>
+        </w:rPr>
+        <w:t>dialog skills</w:t>
+      </w:r>
+      <w:r>
+        <w:rPr>
+          <w:i/>
+        </w:rPr>
+        <w:t>”</w:t>
       </w:r>
       <w:r>
         <w:rPr>
@@ -1398,7 +1416,7 @@
           <w:rPr>
             <w:rStyle w:val="Hyperlink"/>
           </w:rPr>
-          <w:t>https://console.bluemix.net/catalog/services/visual-recognition</w:t>
+          <w:t>https://cloud.ibm.com/catalog/services/visual-recognition</w:t>
         </w:r>
       </w:hyperlink>
       <w:r>
@@ -4436,7 +4454,7 @@
         <w:noProof/>
         <w:sz w:val="18"/>
       </w:rPr>
-      <w:t>28 November 2018</w:t>
+      <w:t>20 April 2019</w:t>
     </w:r>
     <w:r>
       <w:rPr>
@@ -4877,7 +4895,7 @@
     </w:rPrDefault>
     <w:pPrDefault/>
   </w:docDefaults>
-  <w:latentStyles w:defLockedState="0" w:defUIPriority="99" w:defSemiHidden="0" w:defUnhideWhenUsed="0" w:defQFormat="0" w:count="375">
+  <w:latentStyles w:defLockedState="0" w:defUIPriority="99" w:defSemiHidden="0" w:defUnhideWhenUsed="0" w:defQFormat="0" w:count="376">
     <w:lsdException w:name="Normal" w:uiPriority="0" w:qFormat="1"/>
     <w:lsdException w:name="heading 1" w:uiPriority="9" w:qFormat="1"/>
     <w:lsdException w:name="heading 2" w:semiHidden="1" w:uiPriority="9" w:unhideWhenUsed="1" w:qFormat="1"/>
@@ -4983,7 +5001,6 @@
     <w:lsdException w:name="HTML Sample" w:semiHidden="1" w:unhideWhenUsed="1"/>
     <w:lsdException w:name="HTML Typewriter" w:semiHidden="1" w:unhideWhenUsed="1"/>
     <w:lsdException w:name="HTML Variable" w:semiHidden="1" w:unhideWhenUsed="1"/>
-    <w:lsdException w:name="Normal Table" w:semiHidden="1" w:unhideWhenUsed="1"/>
     <w:lsdException w:name="annotation subject" w:semiHidden="1" w:unhideWhenUsed="1"/>
     <w:lsdException w:name="No List" w:semiHidden="1" w:unhideWhenUsed="1"/>
     <w:lsdException w:name="Outline List 1" w:semiHidden="1" w:unhideWhenUsed="1"/>
@@ -5030,10 +5047,8 @@
     <w:lsdException w:name="Table Subtle 2" w:semiHidden="1" w:unhideWhenUsed="1"/>
     <w:lsdException w:name="Table Web 1" w:semiHidden="1" w:unhideWhenUsed="1"/>
     <w:lsdException w:name="Table Web 2" w:semiHidden="1" w:unhideWhenUsed="1"/>
-    <w:lsdException w:name="Table Web 3" w:semiHidden="1" w:unhideWhenUsed="1"/>
     <w:lsdException w:name="Balloon Text" w:semiHidden="1" w:unhideWhenUsed="1"/>
     <w:lsdException w:name="Table Grid" w:uiPriority="39"/>
-    <w:lsdException w:name="Table Theme" w:semiHidden="1" w:unhideWhenUsed="1"/>
     <w:lsdException w:name="Placeholder Text" w:semiHidden="1"/>
     <w:lsdException w:name="No Spacing" w:uiPriority="1" w:qFormat="1"/>
     <w:lsdException w:name="Light Shading" w:uiPriority="60"/>
@@ -5251,6 +5266,7 @@
     <w:lsdException w:name="List Table 7 Colorful Accent 6" w:uiPriority="52"/>
     <w:lsdException w:name="Mention" w:semiHidden="1" w:unhideWhenUsed="1"/>
     <w:lsdException w:name="Smart Hyperlink" w:semiHidden="1" w:unhideWhenUsed="1"/>
+    <w:lsdException w:name="Smart Link" w:semiHidden="1" w:unhideWhenUsed="1"/>
   </w:latentStyles>
   <w:style w:type="paragraph" w:default="1" w:styleId="Normal">
     <w:name w:val="Normal"/>
@@ -5259,7 +5275,6 @@
   <w:style w:type="character" w:default="1" w:styleId="DefaultParagraphFont">
     <w:name w:val="Default Paragraph Font"/>
     <w:uiPriority w:val="1"/>
-    <w:semiHidden/>
     <w:unhideWhenUsed/>
   </w:style>
   <w:style w:type="table" w:default="1" w:styleId="TableNormal">

</xml_diff>

<commit_message>
docs: Update link to the API Keys guide
Closes: taxinomitis#207

Signed-off-by: Dale Lane <dale.lane@uk.ibm.com>
</commit_message>
<xml_diff>
--- a/docs/msword/machinelearningforkids.docx
+++ b/docs/msword/machinelearningforkids.docx
@@ -961,15 +961,7 @@
         <w:rPr>
           <w:sz w:val="32"/>
         </w:rPr>
-        <w:t xml:space="preserve">account </w:t>
-      </w:r>
-      <w:bookmarkStart w:id="0" w:name="_GoBack"/>
-      <w:bookmarkEnd w:id="0"/>
-      <w:r>
-        <w:rPr>
-          <w:sz w:val="32"/>
-        </w:rPr>
-        <w:t>if you don’t already have one</w:t>
+        <w:t>account if you don’t already have one</w:t>
       </w:r>
       <w:r>
         <w:br/>
@@ -1049,7 +1041,7 @@
             <w:sz w:val="23"/>
             <w:szCs w:val="23"/>
           </w:rPr>
-          <w:t>https://github.com/IBM/taxinomitis-docs/raw/master/docs/pdf/machinelearningforkids-apikeys.pdf</w:t>
+          <w:t>https://machinelearningforkids.co.uk/apikeys-guide</w:t>
         </w:r>
       </w:hyperlink>
       <w:r>
@@ -1190,7 +1182,17 @@
             <w:sz w:val="23"/>
             <w:szCs w:val="23"/>
           </w:rPr>
-          <w:t>https://github.com/IBM/taxinomitis-docs/raw/master/docs/pdf/machinelearningforkids-apikeys.pdf</w:t>
+          <w:t>https://machinelearningforkids.co.uk/apikeys</w:t>
+        </w:r>
+        <w:r>
+          <w:rPr>
+            <w:rStyle w:val="Hyperlink"/>
+            <w:b/>
+            <w:i/>
+            <w:sz w:val="23"/>
+            <w:szCs w:val="23"/>
+          </w:rPr>
+          <w:t>-guide</w:t>
         </w:r>
       </w:hyperlink>
       <w:r>
@@ -1476,7 +1478,17 @@
             <w:sz w:val="23"/>
             <w:szCs w:val="23"/>
           </w:rPr>
-          <w:t>https://github.com/IBM/taxinomitis-docs/raw/master/docs/pdf/machinelearningforkids-apikeys.pdf</w:t>
+          <w:t>https://machinelearningforkids.co.uk/apikeys</w:t>
+        </w:r>
+        <w:r>
+          <w:rPr>
+            <w:rStyle w:val="Hyperlink"/>
+            <w:b/>
+            <w:i/>
+            <w:sz w:val="23"/>
+            <w:szCs w:val="23"/>
+          </w:rPr>
+          <w:t>-guide</w:t>
         </w:r>
       </w:hyperlink>
       <w:r>
@@ -1769,15 +1781,15 @@
         <w:t>admin</w:t>
       </w:r>
       <w:r>
-        <w:t xml:space="preserve"> </w:t>
-      </w:r>
-      <w:proofErr w:type="gramStart"/>
-      <w:r>
-        <w:t>log</w:t>
-      </w:r>
-      <w:proofErr w:type="gramEnd"/>
-      <w:r>
-        <w:t xml:space="preserve"> on will also let you create projects yourself. </w:t>
+        <w:t xml:space="preserve"> log</w:t>
+      </w:r>
+      <w:r>
+        <w:t>-i</w:t>
+      </w:r>
+      <w:bookmarkStart w:id="0" w:name="_GoBack"/>
+      <w:bookmarkEnd w:id="0"/>
+      <w:r>
+        <w:t xml:space="preserve">n will also let you create projects yourself. </w:t>
       </w:r>
       <w:r>
         <w:br/>
@@ -4454,7 +4466,7 @@
         <w:noProof/>
         <w:sz w:val="18"/>
       </w:rPr>
-      <w:t>20 April 2019</w:t>
+      <w:t>14 July 2019</w:t>
     </w:r>
     <w:r>
       <w:rPr>
@@ -5001,6 +5013,7 @@
     <w:lsdException w:name="HTML Sample" w:semiHidden="1" w:unhideWhenUsed="1"/>
     <w:lsdException w:name="HTML Typewriter" w:semiHidden="1" w:unhideWhenUsed="1"/>
     <w:lsdException w:name="HTML Variable" w:semiHidden="1" w:unhideWhenUsed="1"/>
+    <w:lsdException w:name="Normal Table" w:semiHidden="1" w:unhideWhenUsed="1"/>
     <w:lsdException w:name="annotation subject" w:semiHidden="1" w:unhideWhenUsed="1"/>
     <w:lsdException w:name="No List" w:semiHidden="1" w:unhideWhenUsed="1"/>
     <w:lsdException w:name="Outline List 1" w:semiHidden="1" w:unhideWhenUsed="1"/>
@@ -5047,8 +5060,10 @@
     <w:lsdException w:name="Table Subtle 2" w:semiHidden="1" w:unhideWhenUsed="1"/>
     <w:lsdException w:name="Table Web 1" w:semiHidden="1" w:unhideWhenUsed="1"/>
     <w:lsdException w:name="Table Web 2" w:semiHidden="1" w:unhideWhenUsed="1"/>
+    <w:lsdException w:name="Table Web 3" w:semiHidden="1" w:unhideWhenUsed="1"/>
     <w:lsdException w:name="Balloon Text" w:semiHidden="1" w:unhideWhenUsed="1"/>
     <w:lsdException w:name="Table Grid" w:uiPriority="39"/>
+    <w:lsdException w:name="Table Theme" w:semiHidden="1" w:unhideWhenUsed="1"/>
     <w:lsdException w:name="Placeholder Text" w:semiHidden="1"/>
     <w:lsdException w:name="No Spacing" w:uiPriority="1" w:qFormat="1"/>
     <w:lsdException w:name="Light Shading" w:uiPriority="60"/>
@@ -5275,6 +5290,7 @@
   <w:style w:type="character" w:default="1" w:styleId="DefaultParagraphFont">
     <w:name w:val="Default Paragraph Font"/>
     <w:uiPriority w:val="1"/>
+    <w:semiHidden/>
     <w:unhideWhenUsed/>
   </w:style>
   <w:style w:type="table" w:default="1" w:styleId="TableNormal">

</xml_diff>

<commit_message>
docs: Update Help docs
Signed-off-by: Dale Lane <dale.lane@uk.ibm.com>
</commit_message>
<xml_diff>
--- a/docs/msword/machinelearningforkids.docx
+++ b/docs/msword/machinelearningforkids.docx
@@ -1,6 +1,6 @@
 
 <file path=word/document.xml><?xml version="1.0" encoding="utf-8"?>
-<w:document xmlns:wpc="http://schemas.microsoft.com/office/word/2010/wordprocessingCanvas" xmlns:cx="http://schemas.microsoft.com/office/drawing/2014/chartex" xmlns:cx1="http://schemas.microsoft.com/office/drawing/2015/9/8/chartex" xmlns:cx2="http://schemas.microsoft.com/office/drawing/2015/10/21/chartex" xmlns:cx3="http://schemas.microsoft.com/office/drawing/2016/5/9/chartex" xmlns:cx4="http://schemas.microsoft.com/office/drawing/2016/5/10/chartex" xmlns:cx5="http://schemas.microsoft.com/office/drawing/2016/5/11/chartex" xmlns:cx6="http://schemas.microsoft.com/office/drawing/2016/5/12/chartex" xmlns:cx7="http://schemas.microsoft.com/office/drawing/2016/5/13/chartex" xmlns:cx8="http://schemas.microsoft.com/office/drawing/2016/5/14/chartex" xmlns:mc="http://schemas.openxmlformats.org/markup-compatibility/2006" xmlns:aink="http://schemas.microsoft.com/office/drawing/2016/ink" xmlns:am3d="http://schemas.microsoft.com/office/drawing/2017/model3d" xmlns:o="urn:schemas-microsoft-com:office:office" xmlns:r="http://schemas.openxmlformats.org/officeDocument/2006/relationships" xmlns:m="http://schemas.openxmlformats.org/officeDocument/2006/math" xmlns:v="urn:schemas-microsoft-com:vml" xmlns:wp14="http://schemas.microsoft.com/office/word/2010/wordprocessingDrawing" xmlns:wp="http://schemas.openxmlformats.org/drawingml/2006/wordprocessingDrawing" xmlns:w10="urn:schemas-microsoft-com:office:word" xmlns:w="http://schemas.openxmlformats.org/wordprocessingml/2006/main" xmlns:w14="http://schemas.microsoft.com/office/word/2010/wordml" xmlns:w15="http://schemas.microsoft.com/office/word/2012/wordml" xmlns:w16cid="http://schemas.microsoft.com/office/word/2016/wordml/cid" xmlns:w16se="http://schemas.microsoft.com/office/word/2015/wordml/symex" xmlns:wpg="http://schemas.microsoft.com/office/word/2010/wordprocessingGroup" xmlns:wpi="http://schemas.microsoft.com/office/word/2010/wordprocessingInk" xmlns:wne="http://schemas.microsoft.com/office/word/2006/wordml" xmlns:wps="http://schemas.microsoft.com/office/word/2010/wordprocessingShape" mc:Ignorable="w14 w15 w16se w16cid wp14">
+<w:document xmlns:wpc="http://schemas.microsoft.com/office/word/2010/wordprocessingCanvas" xmlns:cx="http://schemas.microsoft.com/office/drawing/2014/chartex" xmlns:cx1="http://schemas.microsoft.com/office/drawing/2015/9/8/chartex" xmlns:cx2="http://schemas.microsoft.com/office/drawing/2015/10/21/chartex" xmlns:cx3="http://schemas.microsoft.com/office/drawing/2016/5/9/chartex" xmlns:cx4="http://schemas.microsoft.com/office/drawing/2016/5/10/chartex" xmlns:cx5="http://schemas.microsoft.com/office/drawing/2016/5/11/chartex" xmlns:cx6="http://schemas.microsoft.com/office/drawing/2016/5/12/chartex" xmlns:cx7="http://schemas.microsoft.com/office/drawing/2016/5/13/chartex" xmlns:cx8="http://schemas.microsoft.com/office/drawing/2016/5/14/chartex" xmlns:mc="http://schemas.openxmlformats.org/markup-compatibility/2006" xmlns:aink="http://schemas.microsoft.com/office/drawing/2016/ink" xmlns:am3d="http://schemas.microsoft.com/office/drawing/2017/model3d" xmlns:o="urn:schemas-microsoft-com:office:office" xmlns:r="http://schemas.openxmlformats.org/officeDocument/2006/relationships" xmlns:m="http://schemas.openxmlformats.org/officeDocument/2006/math" xmlns:v="urn:schemas-microsoft-com:vml" xmlns:wp14="http://schemas.microsoft.com/office/word/2010/wordprocessingDrawing" xmlns:wp="http://schemas.openxmlformats.org/drawingml/2006/wordprocessingDrawing" xmlns:w10="urn:schemas-microsoft-com:office:word" xmlns:w="http://schemas.openxmlformats.org/wordprocessingml/2006/main" xmlns:w14="http://schemas.microsoft.com/office/word/2010/wordml" xmlns:w15="http://schemas.microsoft.com/office/word/2012/wordml" xmlns:w16cex="http://schemas.microsoft.com/office/word/2018/wordml/cex" xmlns:w16cid="http://schemas.microsoft.com/office/word/2016/wordml/cid" xmlns:w16="http://schemas.microsoft.com/office/word/2018/wordml" xmlns:w16se="http://schemas.microsoft.com/office/word/2015/wordml/symex" xmlns:wpg="http://schemas.microsoft.com/office/word/2010/wordprocessingGroup" xmlns:wpi="http://schemas.microsoft.com/office/word/2010/wordprocessingInk" xmlns:wne="http://schemas.microsoft.com/office/word/2006/wordml" xmlns:wps="http://schemas.microsoft.com/office/word/2010/wordprocessingShape" mc:Ignorable="w14 w15 w16se w16cid w16 w16cex wp14">
   <w:body>
     <w:p>
       <w:pPr>
@@ -446,10 +446,8 @@
       </w:r>
       <w:r>
         <w:br/>
-        <w:t>A suggested order to try some of these worksheets is included on the following page.</w:t>
-      </w:r>
-      <w:r>
-        <w:br/>
+      </w:r>
+      <w:r>
         <w:t xml:space="preserve">Each worksheet has </w:t>
       </w:r>
       <w:r>
@@ -1746,10 +1744,8 @@
       </w:r>
       <w:r>
         <w:br/>
-        <w:t>A suggested order to try some of these worksheets is included on the following page.</w:t>
-      </w:r>
-      <w:r>
-        <w:br/>
+      </w:r>
+      <w:r>
         <w:t xml:space="preserve">Each worksheet has step-by-step instructions, and is a complete project to demonstrate an aspect of machine learning. </w:t>
       </w:r>
       <w:r>
@@ -1786,8 +1782,6 @@
       <w:r>
         <w:t>-i</w:t>
       </w:r>
-      <w:bookmarkStart w:id="0" w:name="_GoBack"/>
-      <w:bookmarkEnd w:id="0"/>
       <w:r>
         <w:t xml:space="preserve">n will also let you create projects yourself. </w:t>
       </w:r>
@@ -4403,7 +4397,7 @@
 </file>
 
 <file path=word/endnotes.xml><?xml version="1.0" encoding="utf-8"?>
-<w:endnotes xmlns:wpc="http://schemas.microsoft.com/office/word/2010/wordprocessingCanvas" xmlns:cx="http://schemas.microsoft.com/office/drawing/2014/chartex" xmlns:cx1="http://schemas.microsoft.com/office/drawing/2015/9/8/chartex" xmlns:cx2="http://schemas.microsoft.com/office/drawing/2015/10/21/chartex" xmlns:cx3="http://schemas.microsoft.com/office/drawing/2016/5/9/chartex" xmlns:cx4="http://schemas.microsoft.com/office/drawing/2016/5/10/chartex" xmlns:cx5="http://schemas.microsoft.com/office/drawing/2016/5/11/chartex" xmlns:cx6="http://schemas.microsoft.com/office/drawing/2016/5/12/chartex" xmlns:cx7="http://schemas.microsoft.com/office/drawing/2016/5/13/chartex" xmlns:cx8="http://schemas.microsoft.com/office/drawing/2016/5/14/chartex" xmlns:mc="http://schemas.openxmlformats.org/markup-compatibility/2006" xmlns:aink="http://schemas.microsoft.com/office/drawing/2016/ink" xmlns:am3d="http://schemas.microsoft.com/office/drawing/2017/model3d" xmlns:o="urn:schemas-microsoft-com:office:office" xmlns:r="http://schemas.openxmlformats.org/officeDocument/2006/relationships" xmlns:m="http://schemas.openxmlformats.org/officeDocument/2006/math" xmlns:v="urn:schemas-microsoft-com:vml" xmlns:wp14="http://schemas.microsoft.com/office/word/2010/wordprocessingDrawing" xmlns:wp="http://schemas.openxmlformats.org/drawingml/2006/wordprocessingDrawing" xmlns:w10="urn:schemas-microsoft-com:office:word" xmlns:w="http://schemas.openxmlformats.org/wordprocessingml/2006/main" xmlns:w14="http://schemas.microsoft.com/office/word/2010/wordml" xmlns:w15="http://schemas.microsoft.com/office/word/2012/wordml" xmlns:w16cid="http://schemas.microsoft.com/office/word/2016/wordml/cid" xmlns:w16se="http://schemas.microsoft.com/office/word/2015/wordml/symex" xmlns:wpg="http://schemas.microsoft.com/office/word/2010/wordprocessingGroup" xmlns:wpi="http://schemas.microsoft.com/office/word/2010/wordprocessingInk" xmlns:wne="http://schemas.microsoft.com/office/word/2006/wordml" xmlns:wps="http://schemas.microsoft.com/office/word/2010/wordprocessingShape" mc:Ignorable="w14 w15 w16se w16cid wp14">
+<w:endnotes xmlns:wpc="http://schemas.microsoft.com/office/word/2010/wordprocessingCanvas" xmlns:cx="http://schemas.microsoft.com/office/drawing/2014/chartex" xmlns:cx1="http://schemas.microsoft.com/office/drawing/2015/9/8/chartex" xmlns:cx2="http://schemas.microsoft.com/office/drawing/2015/10/21/chartex" xmlns:cx3="http://schemas.microsoft.com/office/drawing/2016/5/9/chartex" xmlns:cx4="http://schemas.microsoft.com/office/drawing/2016/5/10/chartex" xmlns:cx5="http://schemas.microsoft.com/office/drawing/2016/5/11/chartex" xmlns:cx6="http://schemas.microsoft.com/office/drawing/2016/5/12/chartex" xmlns:cx7="http://schemas.microsoft.com/office/drawing/2016/5/13/chartex" xmlns:cx8="http://schemas.microsoft.com/office/drawing/2016/5/14/chartex" xmlns:mc="http://schemas.openxmlformats.org/markup-compatibility/2006" xmlns:aink="http://schemas.microsoft.com/office/drawing/2016/ink" xmlns:am3d="http://schemas.microsoft.com/office/drawing/2017/model3d" xmlns:o="urn:schemas-microsoft-com:office:office" xmlns:r="http://schemas.openxmlformats.org/officeDocument/2006/relationships" xmlns:m="http://schemas.openxmlformats.org/officeDocument/2006/math" xmlns:v="urn:schemas-microsoft-com:vml" xmlns:wp14="http://schemas.microsoft.com/office/word/2010/wordprocessingDrawing" xmlns:wp="http://schemas.openxmlformats.org/drawingml/2006/wordprocessingDrawing" xmlns:w10="urn:schemas-microsoft-com:office:word" xmlns:w="http://schemas.openxmlformats.org/wordprocessingml/2006/main" xmlns:w14="http://schemas.microsoft.com/office/word/2010/wordml" xmlns:w15="http://schemas.microsoft.com/office/word/2012/wordml" xmlns:w16cex="http://schemas.microsoft.com/office/word/2018/wordml/cex" xmlns:w16cid="http://schemas.microsoft.com/office/word/2016/wordml/cid" xmlns:w16="http://schemas.microsoft.com/office/word/2018/wordml" xmlns:w16se="http://schemas.microsoft.com/office/word/2015/wordml/symex" xmlns:wpg="http://schemas.microsoft.com/office/word/2010/wordprocessingGroup" xmlns:wpi="http://schemas.microsoft.com/office/word/2010/wordprocessingInk" xmlns:wne="http://schemas.microsoft.com/office/word/2006/wordml" xmlns:wps="http://schemas.microsoft.com/office/word/2010/wordprocessingShape" mc:Ignorable="w14 w15 w16se w16cid w16 w16cex wp14">
   <w:endnote w:type="separator" w:id="-1">
     <w:p>
       <w:r>
@@ -4422,7 +4416,7 @@
 </file>
 
 <file path=word/footer1.xml><?xml version="1.0" encoding="utf-8"?>
-<w:ftr xmlns:wpc="http://schemas.microsoft.com/office/word/2010/wordprocessingCanvas" xmlns:cx="http://schemas.microsoft.com/office/drawing/2014/chartex" xmlns:cx1="http://schemas.microsoft.com/office/drawing/2015/9/8/chartex" xmlns:cx2="http://schemas.microsoft.com/office/drawing/2015/10/21/chartex" xmlns:cx3="http://schemas.microsoft.com/office/drawing/2016/5/9/chartex" xmlns:cx4="http://schemas.microsoft.com/office/drawing/2016/5/10/chartex" xmlns:cx5="http://schemas.microsoft.com/office/drawing/2016/5/11/chartex" xmlns:cx6="http://schemas.microsoft.com/office/drawing/2016/5/12/chartex" xmlns:cx7="http://schemas.microsoft.com/office/drawing/2016/5/13/chartex" xmlns:cx8="http://schemas.microsoft.com/office/drawing/2016/5/14/chartex" xmlns:mc="http://schemas.openxmlformats.org/markup-compatibility/2006" xmlns:aink="http://schemas.microsoft.com/office/drawing/2016/ink" xmlns:am3d="http://schemas.microsoft.com/office/drawing/2017/model3d" xmlns:o="urn:schemas-microsoft-com:office:office" xmlns:r="http://schemas.openxmlformats.org/officeDocument/2006/relationships" xmlns:m="http://schemas.openxmlformats.org/officeDocument/2006/math" xmlns:v="urn:schemas-microsoft-com:vml" xmlns:wp14="http://schemas.microsoft.com/office/word/2010/wordprocessingDrawing" xmlns:wp="http://schemas.openxmlformats.org/drawingml/2006/wordprocessingDrawing" xmlns:w10="urn:schemas-microsoft-com:office:word" xmlns:w="http://schemas.openxmlformats.org/wordprocessingml/2006/main" xmlns:w14="http://schemas.microsoft.com/office/word/2010/wordml" xmlns:w15="http://schemas.microsoft.com/office/word/2012/wordml" xmlns:w16cid="http://schemas.microsoft.com/office/word/2016/wordml/cid" xmlns:w16se="http://schemas.microsoft.com/office/word/2015/wordml/symex" xmlns:wpg="http://schemas.microsoft.com/office/word/2010/wordprocessingGroup" xmlns:wpi="http://schemas.microsoft.com/office/word/2010/wordprocessingInk" xmlns:wne="http://schemas.microsoft.com/office/word/2006/wordml" xmlns:wps="http://schemas.microsoft.com/office/word/2010/wordprocessingShape" mc:Ignorable="w14 w15 w16se w16cid wp14">
+<w:ftr xmlns:wpc="http://schemas.microsoft.com/office/word/2010/wordprocessingCanvas" xmlns:cx="http://schemas.microsoft.com/office/drawing/2014/chartex" xmlns:cx1="http://schemas.microsoft.com/office/drawing/2015/9/8/chartex" xmlns:cx2="http://schemas.microsoft.com/office/drawing/2015/10/21/chartex" xmlns:cx3="http://schemas.microsoft.com/office/drawing/2016/5/9/chartex" xmlns:cx4="http://schemas.microsoft.com/office/drawing/2016/5/10/chartex" xmlns:cx5="http://schemas.microsoft.com/office/drawing/2016/5/11/chartex" xmlns:cx6="http://schemas.microsoft.com/office/drawing/2016/5/12/chartex" xmlns:cx7="http://schemas.microsoft.com/office/drawing/2016/5/13/chartex" xmlns:cx8="http://schemas.microsoft.com/office/drawing/2016/5/14/chartex" xmlns:mc="http://schemas.openxmlformats.org/markup-compatibility/2006" xmlns:aink="http://schemas.microsoft.com/office/drawing/2016/ink" xmlns:am3d="http://schemas.microsoft.com/office/drawing/2017/model3d" xmlns:o="urn:schemas-microsoft-com:office:office" xmlns:r="http://schemas.openxmlformats.org/officeDocument/2006/relationships" xmlns:m="http://schemas.openxmlformats.org/officeDocument/2006/math" xmlns:v="urn:schemas-microsoft-com:vml" xmlns:wp14="http://schemas.microsoft.com/office/word/2010/wordprocessingDrawing" xmlns:wp="http://schemas.openxmlformats.org/drawingml/2006/wordprocessingDrawing" xmlns:w10="urn:schemas-microsoft-com:office:word" xmlns:w="http://schemas.openxmlformats.org/wordprocessingml/2006/main" xmlns:w14="http://schemas.microsoft.com/office/word/2010/wordml" xmlns:w15="http://schemas.microsoft.com/office/word/2012/wordml" xmlns:w16cex="http://schemas.microsoft.com/office/word/2018/wordml/cex" xmlns:w16cid="http://schemas.microsoft.com/office/word/2016/wordml/cid" xmlns:w16="http://schemas.microsoft.com/office/word/2018/wordml" xmlns:w16se="http://schemas.microsoft.com/office/word/2015/wordml/symex" xmlns:wpg="http://schemas.microsoft.com/office/word/2010/wordprocessingGroup" xmlns:wpi="http://schemas.microsoft.com/office/word/2010/wordprocessingInk" xmlns:wne="http://schemas.microsoft.com/office/word/2006/wordml" xmlns:wps="http://schemas.microsoft.com/office/word/2010/wordprocessingShape" mc:Ignorable="w14 w15 w16se w16cid w16 w16cex wp14">
   <w:p>
     <w:pPr>
       <w:pStyle w:val="Footer"/>
@@ -4466,7 +4460,7 @@
         <w:noProof/>
         <w:sz w:val="18"/>
       </w:rPr>
-      <w:t>14 July 2019</w:t>
+      <w:t>1 October 2020</w:t>
     </w:r>
     <w:r>
       <w:rPr>
@@ -4479,7 +4473,7 @@
 </file>
 
 <file path=word/footnotes.xml><?xml version="1.0" encoding="utf-8"?>
-<w:footnotes xmlns:wpc="http://schemas.microsoft.com/office/word/2010/wordprocessingCanvas" xmlns:cx="http://schemas.microsoft.com/office/drawing/2014/chartex" xmlns:cx1="http://schemas.microsoft.com/office/drawing/2015/9/8/chartex" xmlns:cx2="http://schemas.microsoft.com/office/drawing/2015/10/21/chartex" xmlns:cx3="http://schemas.microsoft.com/office/drawing/2016/5/9/chartex" xmlns:cx4="http://schemas.microsoft.com/office/drawing/2016/5/10/chartex" xmlns:cx5="http://schemas.microsoft.com/office/drawing/2016/5/11/chartex" xmlns:cx6="http://schemas.microsoft.com/office/drawing/2016/5/12/chartex" xmlns:cx7="http://schemas.microsoft.com/office/drawing/2016/5/13/chartex" xmlns:cx8="http://schemas.microsoft.com/office/drawing/2016/5/14/chartex" xmlns:mc="http://schemas.openxmlformats.org/markup-compatibility/2006" xmlns:aink="http://schemas.microsoft.com/office/drawing/2016/ink" xmlns:am3d="http://schemas.microsoft.com/office/drawing/2017/model3d" xmlns:o="urn:schemas-microsoft-com:office:office" xmlns:r="http://schemas.openxmlformats.org/officeDocument/2006/relationships" xmlns:m="http://schemas.openxmlformats.org/officeDocument/2006/math" xmlns:v="urn:schemas-microsoft-com:vml" xmlns:wp14="http://schemas.microsoft.com/office/word/2010/wordprocessingDrawing" xmlns:wp="http://schemas.openxmlformats.org/drawingml/2006/wordprocessingDrawing" xmlns:w10="urn:schemas-microsoft-com:office:word" xmlns:w="http://schemas.openxmlformats.org/wordprocessingml/2006/main" xmlns:w14="http://schemas.microsoft.com/office/word/2010/wordml" xmlns:w15="http://schemas.microsoft.com/office/word/2012/wordml" xmlns:w16cid="http://schemas.microsoft.com/office/word/2016/wordml/cid" xmlns:w16se="http://schemas.microsoft.com/office/word/2015/wordml/symex" xmlns:wpg="http://schemas.microsoft.com/office/word/2010/wordprocessingGroup" xmlns:wpi="http://schemas.microsoft.com/office/word/2010/wordprocessingInk" xmlns:wne="http://schemas.microsoft.com/office/word/2006/wordml" xmlns:wps="http://schemas.microsoft.com/office/word/2010/wordprocessingShape" mc:Ignorable="w14 w15 w16se w16cid wp14">
+<w:footnotes xmlns:wpc="http://schemas.microsoft.com/office/word/2010/wordprocessingCanvas" xmlns:cx="http://schemas.microsoft.com/office/drawing/2014/chartex" xmlns:cx1="http://schemas.microsoft.com/office/drawing/2015/9/8/chartex" xmlns:cx2="http://schemas.microsoft.com/office/drawing/2015/10/21/chartex" xmlns:cx3="http://schemas.microsoft.com/office/drawing/2016/5/9/chartex" xmlns:cx4="http://schemas.microsoft.com/office/drawing/2016/5/10/chartex" xmlns:cx5="http://schemas.microsoft.com/office/drawing/2016/5/11/chartex" xmlns:cx6="http://schemas.microsoft.com/office/drawing/2016/5/12/chartex" xmlns:cx7="http://schemas.microsoft.com/office/drawing/2016/5/13/chartex" xmlns:cx8="http://schemas.microsoft.com/office/drawing/2016/5/14/chartex" xmlns:mc="http://schemas.openxmlformats.org/markup-compatibility/2006" xmlns:aink="http://schemas.microsoft.com/office/drawing/2016/ink" xmlns:am3d="http://schemas.microsoft.com/office/drawing/2017/model3d" xmlns:o="urn:schemas-microsoft-com:office:office" xmlns:r="http://schemas.openxmlformats.org/officeDocument/2006/relationships" xmlns:m="http://schemas.openxmlformats.org/officeDocument/2006/math" xmlns:v="urn:schemas-microsoft-com:vml" xmlns:wp14="http://schemas.microsoft.com/office/word/2010/wordprocessingDrawing" xmlns:wp="http://schemas.openxmlformats.org/drawingml/2006/wordprocessingDrawing" xmlns:w10="urn:schemas-microsoft-com:office:word" xmlns:w="http://schemas.openxmlformats.org/wordprocessingml/2006/main" xmlns:w14="http://schemas.microsoft.com/office/word/2010/wordml" xmlns:w15="http://schemas.microsoft.com/office/word/2012/wordml" xmlns:w16cex="http://schemas.microsoft.com/office/word/2018/wordml/cex" xmlns:w16cid="http://schemas.microsoft.com/office/word/2016/wordml/cid" xmlns:w16="http://schemas.microsoft.com/office/word/2018/wordml" xmlns:w16se="http://schemas.microsoft.com/office/word/2015/wordml/symex" xmlns:wpg="http://schemas.microsoft.com/office/word/2010/wordprocessingGroup" xmlns:wpi="http://schemas.microsoft.com/office/word/2010/wordprocessingInk" xmlns:wne="http://schemas.microsoft.com/office/word/2006/wordml" xmlns:wps="http://schemas.microsoft.com/office/word/2010/wordprocessingShape" mc:Ignorable="w14 w15 w16se w16cid w16 w16cex wp14">
   <w:footnote w:type="separator" w:id="-1">
     <w:p>
       <w:r>
@@ -4498,7 +4492,7 @@
 </file>
 
 <file path=word/numbering.xml><?xml version="1.0" encoding="utf-8"?>
-<w:numbering xmlns:wpc="http://schemas.microsoft.com/office/word/2010/wordprocessingCanvas" xmlns:cx="http://schemas.microsoft.com/office/drawing/2014/chartex" xmlns:cx1="http://schemas.microsoft.com/office/drawing/2015/9/8/chartex" xmlns:cx2="http://schemas.microsoft.com/office/drawing/2015/10/21/chartex" xmlns:cx3="http://schemas.microsoft.com/office/drawing/2016/5/9/chartex" xmlns:cx4="http://schemas.microsoft.com/office/drawing/2016/5/10/chartex" xmlns:cx5="http://schemas.microsoft.com/office/drawing/2016/5/11/chartex" xmlns:cx6="http://schemas.microsoft.com/office/drawing/2016/5/12/chartex" xmlns:cx7="http://schemas.microsoft.com/office/drawing/2016/5/13/chartex" xmlns:cx8="http://schemas.microsoft.com/office/drawing/2016/5/14/chartex" xmlns:mc="http://schemas.openxmlformats.org/markup-compatibility/2006" xmlns:aink="http://schemas.microsoft.com/office/drawing/2016/ink" xmlns:am3d="http://schemas.microsoft.com/office/drawing/2017/model3d" xmlns:o="urn:schemas-microsoft-com:office:office" xmlns:r="http://schemas.openxmlformats.org/officeDocument/2006/relationships" xmlns:m="http://schemas.openxmlformats.org/officeDocument/2006/math" xmlns:v="urn:schemas-microsoft-com:vml" xmlns:wp14="http://schemas.microsoft.com/office/word/2010/wordprocessingDrawing" xmlns:wp="http://schemas.openxmlformats.org/drawingml/2006/wordprocessingDrawing" xmlns:w10="urn:schemas-microsoft-com:office:word" xmlns:w="http://schemas.openxmlformats.org/wordprocessingml/2006/main" xmlns:w14="http://schemas.microsoft.com/office/word/2010/wordml" xmlns:w15="http://schemas.microsoft.com/office/word/2012/wordml" xmlns:w16cid="http://schemas.microsoft.com/office/word/2016/wordml/cid" xmlns:w16se="http://schemas.microsoft.com/office/word/2015/wordml/symex" xmlns:wpg="http://schemas.microsoft.com/office/word/2010/wordprocessingGroup" xmlns:wpi="http://schemas.microsoft.com/office/word/2010/wordprocessingInk" xmlns:wne="http://schemas.microsoft.com/office/word/2006/wordml" xmlns:wps="http://schemas.microsoft.com/office/word/2010/wordprocessingShape" mc:Ignorable="w14 w15 w16se w16cid wp14">
+<w:numbering xmlns:wpc="http://schemas.microsoft.com/office/word/2010/wordprocessingCanvas" xmlns:cx="http://schemas.microsoft.com/office/drawing/2014/chartex" xmlns:cx1="http://schemas.microsoft.com/office/drawing/2015/9/8/chartex" xmlns:cx2="http://schemas.microsoft.com/office/drawing/2015/10/21/chartex" xmlns:cx3="http://schemas.microsoft.com/office/drawing/2016/5/9/chartex" xmlns:cx4="http://schemas.microsoft.com/office/drawing/2016/5/10/chartex" xmlns:cx5="http://schemas.microsoft.com/office/drawing/2016/5/11/chartex" xmlns:cx6="http://schemas.microsoft.com/office/drawing/2016/5/12/chartex" xmlns:cx7="http://schemas.microsoft.com/office/drawing/2016/5/13/chartex" xmlns:cx8="http://schemas.microsoft.com/office/drawing/2016/5/14/chartex" xmlns:mc="http://schemas.openxmlformats.org/markup-compatibility/2006" xmlns:aink="http://schemas.microsoft.com/office/drawing/2016/ink" xmlns:am3d="http://schemas.microsoft.com/office/drawing/2017/model3d" xmlns:o="urn:schemas-microsoft-com:office:office" xmlns:r="http://schemas.openxmlformats.org/officeDocument/2006/relationships" xmlns:m="http://schemas.openxmlformats.org/officeDocument/2006/math" xmlns:v="urn:schemas-microsoft-com:vml" xmlns:wp14="http://schemas.microsoft.com/office/word/2010/wordprocessingDrawing" xmlns:wp="http://schemas.openxmlformats.org/drawingml/2006/wordprocessingDrawing" xmlns:w10="urn:schemas-microsoft-com:office:word" xmlns:w="http://schemas.openxmlformats.org/wordprocessingml/2006/main" xmlns:w14="http://schemas.microsoft.com/office/word/2010/wordml" xmlns:w15="http://schemas.microsoft.com/office/word/2012/wordml" xmlns:w16cex="http://schemas.microsoft.com/office/word/2018/wordml/cex" xmlns:w16cid="http://schemas.microsoft.com/office/word/2016/wordml/cid" xmlns:w16="http://schemas.microsoft.com/office/word/2018/wordml" xmlns:w16se="http://schemas.microsoft.com/office/word/2015/wordml/symex" xmlns:wpg="http://schemas.microsoft.com/office/word/2010/wordprocessingGroup" xmlns:wpi="http://schemas.microsoft.com/office/word/2010/wordprocessingInk" xmlns:wne="http://schemas.microsoft.com/office/word/2006/wordml" xmlns:wps="http://schemas.microsoft.com/office/word/2010/wordprocessingShape" mc:Ignorable="w14 w15 w16se w16cid w16 w16cex wp14">
   <w:abstractNum w:abstractNumId="0" w15:restartNumberingAfterBreak="0">
     <w:nsid w:val="012F1FD6"/>
     <w:multiLevelType w:val="hybridMultilevel"/>
@@ -4895,7 +4889,7 @@
 </file>
 
 <file path=word/styles.xml><?xml version="1.0" encoding="utf-8"?>
-<w:styles xmlns:mc="http://schemas.openxmlformats.org/markup-compatibility/2006" xmlns:r="http://schemas.openxmlformats.org/officeDocument/2006/relationships" xmlns:w="http://schemas.openxmlformats.org/wordprocessingml/2006/main" xmlns:w14="http://schemas.microsoft.com/office/word/2010/wordml" xmlns:w15="http://schemas.microsoft.com/office/word/2012/wordml" xmlns:w16cid="http://schemas.microsoft.com/office/word/2016/wordml/cid" xmlns:w16se="http://schemas.microsoft.com/office/word/2015/wordml/symex" mc:Ignorable="w14 w15 w16se w16cid">
+<w:styles xmlns:mc="http://schemas.openxmlformats.org/markup-compatibility/2006" xmlns:r="http://schemas.openxmlformats.org/officeDocument/2006/relationships" xmlns:w="http://schemas.openxmlformats.org/wordprocessingml/2006/main" xmlns:w14="http://schemas.microsoft.com/office/word/2010/wordml" xmlns:w15="http://schemas.microsoft.com/office/word/2012/wordml" xmlns:w16cex="http://schemas.microsoft.com/office/word/2018/wordml/cex" xmlns:w16cid="http://schemas.microsoft.com/office/word/2016/wordml/cid" xmlns:w16="http://schemas.microsoft.com/office/word/2018/wordml" xmlns:w16se="http://schemas.microsoft.com/office/word/2015/wordml/symex" mc:Ignorable="w14 w15 w16se w16cid w16 w16cex">
   <w:docDefaults>
     <w:rPrDefault>
       <w:rPr>

</xml_diff>

<commit_message>
docs: Remove references to Visual Recognition API keys
Signed-off-by: Dale Lane <dale.lane@uk.ibm.com>
</commit_message>
<xml_diff>
--- a/docs/msword/machinelearningforkids.docx
+++ b/docs/msword/machinelearningforkids.docx
@@ -1374,175 +1374,24 @@
         <w:rPr>
           <w:sz w:val="32"/>
         </w:rPr>
-        <w:t>Create</w:t>
+        <w:t>Set up accounts for your students</w:t>
       </w:r>
       <w:r>
         <w:rPr>
           <w:sz w:val="32"/>
         </w:rPr>
-        <w:t xml:space="preserve"> Watson</w:t>
-      </w:r>
-      <w:r>
-        <w:rPr>
-          <w:sz w:val="32"/>
-        </w:rPr>
-        <w:t xml:space="preserve"> Visual Recognition credentials for your group to use</w:t>
-      </w:r>
-      <w:r>
-        <w:rPr>
-          <w:sz w:val="32"/>
-        </w:rPr>
-        <w:br/>
-      </w:r>
-      <w:r>
-        <w:rPr>
-          <w:i/>
-        </w:rPr>
-        <w:t xml:space="preserve">You will need to do this if you want your class to be able to do projects that recognise </w:t>
-      </w:r>
-      <w:r>
-        <w:rPr>
-          <w:b/>
-          <w:i/>
-        </w:rPr>
-        <w:t>images</w:t>
-      </w:r>
-      <w:r>
-        <w:br/>
-        <w:t xml:space="preserve">Create Visual Recognition keys at </w:t>
+        <w:br/>
+      </w:r>
+      <w:r>
+        <w:t xml:space="preserve">You will need to create user accounts for your students to be able to log in. </w:t>
+      </w:r>
+      <w:r>
+        <w:br/>
+      </w:r>
+      <w:r>
+        <w:t xml:space="preserve">Go to </w:t>
       </w:r>
       <w:hyperlink r:id="rId19" w:history="1">
-        <w:r>
-          <w:rPr>
-            <w:rStyle w:val="Hyperlink"/>
-          </w:rPr>
-          <w:t>https://cloud.ibm.com/catalog/services/visual-recognition</w:t>
-        </w:r>
-      </w:hyperlink>
-      <w:r>
-        <w:t xml:space="preserve"> </w:t>
-      </w:r>
-      <w:r>
-        <w:br/>
-      </w:r>
-      <w:r>
-        <w:rPr>
-          <w:b/>
-          <w:i/>
-        </w:rPr>
-        <w:t xml:space="preserve">If you’re new to </w:t>
-      </w:r>
-      <w:r>
-        <w:rPr>
-          <w:b/>
-          <w:i/>
-        </w:rPr>
-        <w:t>IBM Cloud</w:t>
-      </w:r>
-      <w:r>
-        <w:rPr>
-          <w:b/>
-          <w:i/>
-        </w:rPr>
-        <w:t xml:space="preserve">, </w:t>
-      </w:r>
-      <w:r>
-        <w:rPr>
-          <w:b/>
-          <w:i/>
-        </w:rPr>
-        <w:t>see section 3</w:t>
-      </w:r>
-      <w:r>
-        <w:rPr>
-          <w:b/>
-          <w:i/>
-        </w:rPr>
-        <w:t xml:space="preserve"> in the step-by-step guide at </w:t>
-      </w:r>
-      <w:r>
-        <w:rPr>
-          <w:b/>
-          <w:i/>
-        </w:rPr>
-        <w:br/>
-      </w:r>
-      <w:hyperlink r:id="rId20" w:history="1">
-        <w:r>
-          <w:rPr>
-            <w:rStyle w:val="Hyperlink"/>
-            <w:b/>
-            <w:i/>
-            <w:sz w:val="23"/>
-            <w:szCs w:val="23"/>
-          </w:rPr>
-          <w:t>https://machinelearningforkids.co.uk/apikeys</w:t>
-        </w:r>
-        <w:r>
-          <w:rPr>
-            <w:rStyle w:val="Hyperlink"/>
-            <w:b/>
-            <w:i/>
-            <w:sz w:val="23"/>
-            <w:szCs w:val="23"/>
-          </w:rPr>
-          <w:t>-guide</w:t>
-        </w:r>
-      </w:hyperlink>
-      <w:r>
-        <w:br/>
-      </w:r>
-    </w:p>
-    <w:p>
-      <w:pPr>
-        <w:pStyle w:val="ListParagraph"/>
-        <w:numPr>
-          <w:ilvl w:val="0"/>
-          <w:numId w:val="3"/>
-        </w:numPr>
-      </w:pPr>
-      <w:r>
-        <w:rPr>
-          <w:sz w:val="32"/>
-        </w:rPr>
-        <w:t>Add Watson</w:t>
-      </w:r>
-      <w:r>
-        <w:rPr>
-          <w:sz w:val="32"/>
-        </w:rPr>
-        <w:t xml:space="preserve"> Visual Recognition credentials to </w:t>
-      </w:r>
-      <w:r>
-        <w:rPr>
-          <w:sz w:val="32"/>
-        </w:rPr>
-        <w:t>the tool</w:t>
-      </w:r>
-      <w:r>
-        <w:rPr>
-          <w:sz w:val="32"/>
-        </w:rPr>
-        <w:br/>
-      </w:r>
-      <w:r>
-        <w:rPr>
-          <w:i/>
-        </w:rPr>
-        <w:t xml:space="preserve">You will need to do this if you want your class to be able to do projects that recognise </w:t>
-      </w:r>
-      <w:r>
-        <w:rPr>
-          <w:b/>
-          <w:i/>
-        </w:rPr>
-        <w:t>images</w:t>
-      </w:r>
-      <w:r>
-        <w:br/>
-        <w:t xml:space="preserve">Go to </w:t>
-      </w:r>
-      <w:hyperlink r:id="rId21" w:history="1">
         <w:r>
           <w:rPr>
             <w:rStyle w:val="Hyperlink"/>
@@ -1551,59 +1400,68 @@
         </w:r>
       </w:hyperlink>
       <w:r>
+        <w:t xml:space="preserve"> and click the “Student management” button.</w:t>
+      </w:r>
+      <w:r>
+        <w:br/>
+        <w:t>Click “+ Add new student” to</w:t>
+      </w:r>
+      <w:r>
+        <w:t xml:space="preserve"> create user accounts.</w:t>
+      </w:r>
+      <w:r>
+        <w:rPr>
+          <w:i/>
+        </w:rPr>
+        <w:t xml:space="preserve"> Their password will be displayed after the account is created. </w:t>
+      </w:r>
+      <w:r>
+        <w:rPr>
+          <w:i/>
+        </w:rPr>
         <w:t xml:space="preserve"> </w:t>
       </w:r>
       <w:r>
-        <w:t>and click the “Watson API Keys” button.</w:t>
-      </w:r>
-      <w:r>
-        <w:br/>
-      </w:r>
-      <w:r>
-        <w:t>The section “</w:t>
-      </w:r>
-      <w:r>
-        <w:t>Watson Visual Recognition</w:t>
-      </w:r>
-      <w:r>
-        <w:t>”</w:t>
-      </w:r>
-      <w:r>
-        <w:t xml:space="preserve"> has an “Add new API key” button. Click that, and enter the API key for your Visual Recognition service</w:t>
-      </w:r>
-      <w:r>
-        <w:t xml:space="preserve"> from step 4</w:t>
+        <w:rPr>
+          <w:i/>
+        </w:rPr>
+        <w:br/>
+        <w:t xml:space="preserve">(Note: You don’t need to use a student’s real name. Generic </w:t>
+      </w:r>
+      <w:proofErr w:type="gramStart"/>
+      <w:r>
+        <w:rPr>
+          <w:i/>
+        </w:rPr>
+        <w:t>user names</w:t>
+      </w:r>
+      <w:proofErr w:type="gramEnd"/>
+      <w:r>
+        <w:rPr>
+          <w:i/>
+        </w:rPr>
+        <w:t xml:space="preserve"> like “student01” are fine.)</w:t>
+      </w:r>
+      <w:r>
+        <w:rPr>
+          <w:i/>
+        </w:rPr>
+        <w:br/>
+      </w:r>
+      <w:r>
+        <w:t xml:space="preserve">There are also controls there to delete user accounts, </w:t>
+      </w:r>
+      <w:r>
+        <w:t>&amp;</w:t>
+      </w:r>
+      <w:r>
+        <w:t xml:space="preserve"> reset p</w:t>
+      </w:r>
+      <w:r>
+        <w:t>asswords if your students forget</w:t>
       </w:r>
       <w:r>
         <w:t xml:space="preserve">. </w:t>
-      </w:r>
-      <w:r>
-        <w:br/>
-      </w:r>
-      <w:r>
-        <w:rPr>
-          <w:i/>
-        </w:rPr>
-        <w:t xml:space="preserve">The number of “custom classifiers” for the service instance you create will be the number of image machine learning models your group can have at any one time. </w:t>
-      </w:r>
-      <w:r>
-        <w:rPr>
-          <w:i/>
-        </w:rPr>
-        <w:br/>
-        <w:t>You can add more than one API key if you need more for your group</w:t>
-      </w:r>
-      <w:r>
-        <w:rPr>
-          <w:i/>
-        </w:rPr>
-        <w:t xml:space="preserve"> – go back to step 4 and repeat</w:t>
-      </w:r>
-      <w:r>
-        <w:rPr>
-          <w:i/>
-        </w:rPr>
-        <w:t>.</w:t>
       </w:r>
       <w:r>
         <w:br/>
@@ -1621,16 +1479,133 @@
         <w:rPr>
           <w:sz w:val="32"/>
         </w:rPr>
-        <w:t>Set up accounts for your students</w:t>
+        <w:t>Prepare</w:t>
       </w:r>
       <w:r>
         <w:rPr>
           <w:sz w:val="32"/>
         </w:rPr>
-        <w:br/>
-      </w:r>
-      <w:r>
-        <w:t xml:space="preserve">You will need to create user accounts for your students to be able to log in. </w:t>
+        <w:t xml:space="preserve"> a lesson plan</w:t>
+      </w:r>
+      <w:r>
+        <w:rPr>
+          <w:sz w:val="32"/>
+        </w:rPr>
+        <w:br/>
+      </w:r>
+      <w:r>
+        <w:t>Worksheets for a variety of projects are available for download.</w:t>
+      </w:r>
+      <w:r>
+        <w:br/>
+        <w:t xml:space="preserve">Go to </w:t>
+      </w:r>
+      <w:hyperlink r:id="rId20" w:history="1">
+        <w:r>
+          <w:rPr>
+            <w:rStyle w:val="Hyperlink"/>
+          </w:rPr>
+          <w:t>https://machinelearningforkids.co.uk/worksheets</w:t>
+        </w:r>
+      </w:hyperlink>
+      <w:r>
+        <w:t xml:space="preserve"> </w:t>
+      </w:r>
+      <w:r>
+        <w:br/>
+      </w:r>
+      <w:r>
+        <w:t xml:space="preserve">Each worksheet has step-by-step instructions, and is a complete project to demonstrate an aspect of machine learning. </w:t>
+      </w:r>
+      <w:r>
+        <w:rPr>
+          <w:i/>
+        </w:rPr>
+        <w:br/>
+      </w:r>
+    </w:p>
+    <w:p>
+      <w:pPr>
+        <w:pStyle w:val="ListParagraph"/>
+        <w:numPr>
+          <w:ilvl w:val="0"/>
+          <w:numId w:val="3"/>
+        </w:numPr>
+      </w:pPr>
+      <w:r>
+        <w:rPr>
+          <w:sz w:val="32"/>
+        </w:rPr>
+        <w:t>Try the worksheets out for yourself</w:t>
+      </w:r>
+      <w:r>
+        <w:br/>
+        <w:t xml:space="preserve">Your </w:t>
+      </w:r>
+      <w:r>
+        <w:t>admin</w:t>
+      </w:r>
+      <w:r>
+        <w:t xml:space="preserve"> log</w:t>
+      </w:r>
+      <w:r>
+        <w:t>-i</w:t>
+      </w:r>
+      <w:r>
+        <w:t xml:space="preserve">n will also let you create projects yourself. </w:t>
+      </w:r>
+      <w:r>
+        <w:br/>
+        <w:t xml:space="preserve">Go to </w:t>
+      </w:r>
+      <w:hyperlink r:id="rId21" w:history="1">
+        <w:r>
+          <w:rPr>
+            <w:rStyle w:val="Hyperlink"/>
+          </w:rPr>
+          <w:t>https://machinelearningforkids.co.uk/projects</w:t>
+        </w:r>
+      </w:hyperlink>
+      <w:r>
+        <w:t xml:space="preserve"> </w:t>
+      </w:r>
+      <w:r>
+        <w:br/>
+      </w:r>
+      <w:r>
+        <w:rPr>
+          <w:i/>
+        </w:rPr>
+        <w:t>Follow the instructions from one of the worksheets</w:t>
+      </w:r>
+      <w:r>
+        <w:br/>
+      </w:r>
+      <w:r>
+        <w:br/>
+      </w:r>
+      <w:r>
+        <w:br/>
+      </w:r>
+    </w:p>
+    <w:p>
+      <w:pPr>
+        <w:pStyle w:val="ListParagraph"/>
+        <w:numPr>
+          <w:ilvl w:val="0"/>
+          <w:numId w:val="3"/>
+        </w:numPr>
+      </w:pPr>
+      <w:r>
+        <w:rPr>
+          <w:sz w:val="32"/>
+        </w:rPr>
+        <w:lastRenderedPageBreak/>
+        <w:t>Check your group settings</w:t>
+      </w:r>
+      <w:r>
+        <w:br/>
+        <w:t xml:space="preserve">Your group will have a number of limits set. </w:t>
       </w:r>
       <w:r>
         <w:br/>
@@ -1647,54 +1622,22 @@
         </w:r>
       </w:hyperlink>
       <w:r>
-        <w:t xml:space="preserve"> and click the “Student management” button.</w:t>
-      </w:r>
-      <w:r>
-        <w:br/>
-        <w:t>Click “+ Add new student” to</w:t>
-      </w:r>
-      <w:r>
-        <w:t xml:space="preserve"> create user accounts.</w:t>
+        <w:t xml:space="preserve"> and click the “Restrictions” button.</w:t>
+      </w:r>
+      <w:r>
+        <w:br/>
       </w:r>
       <w:r>
         <w:rPr>
           <w:i/>
         </w:rPr>
-        <w:t xml:space="preserve"> Their password will be displayed after the account is created. </w:t>
+        <w:t xml:space="preserve">There will be a limit on the number of machine learning models your group can create at any one time. Models will automatically expire to help stop you exceeding this. The expiry time will be shown in the restrictions list. </w:t>
       </w:r>
       <w:r>
         <w:rPr>
           <w:i/>
         </w:rPr>
-        <w:t xml:space="preserve"> </w:t>
-      </w:r>
-      <w:r>
-        <w:rPr>
-          <w:i/>
-        </w:rPr>
-        <w:br/>
-        <w:t>(Note: You don’t need to use a student’s real name. Generic user names like “student01” are fine.)</w:t>
-      </w:r>
-      <w:r>
-        <w:rPr>
-          <w:i/>
-        </w:rPr>
-        <w:br/>
-      </w:r>
-      <w:r>
-        <w:t xml:space="preserve">There are also controls there to delete user accounts, </w:t>
-      </w:r>
-      <w:r>
-        <w:t>&amp;</w:t>
-      </w:r>
-      <w:r>
-        <w:t xml:space="preserve"> reset p</w:t>
-      </w:r>
-      <w:r>
-        <w:t>asswords if your students forget</w:t>
-      </w:r>
-      <w:r>
-        <w:t xml:space="preserve">. </w:t>
+        <w:br/>
       </w:r>
     </w:p>
     <w:p>
@@ -1704,19 +1647,15 @@
           <w:ilvl w:val="0"/>
           <w:numId w:val="3"/>
         </w:numPr>
-      </w:pPr>
-      <w:r>
         <w:rPr>
           <w:sz w:val="32"/>
         </w:rPr>
-        <w:lastRenderedPageBreak/>
-        <w:t>Prepare</w:t>
-      </w:r>
+      </w:pPr>
       <w:r>
         <w:rPr>
           <w:sz w:val="32"/>
         </w:rPr>
-        <w:t xml:space="preserve"> a lesson plan</w:t>
+        <w:t xml:space="preserve">If you run into any problems… </w:t>
       </w:r>
       <w:r>
         <w:rPr>
@@ -1725,176 +1664,13 @@
         <w:br/>
       </w:r>
       <w:r>
-        <w:t>Worksheets for a variety of projects are available for download.</w:t>
+        <w:t>If something goes wrong, check the list of known problems.</w:t>
       </w:r>
       <w:r>
         <w:br/>
         <w:t xml:space="preserve">Go to </w:t>
       </w:r>
       <w:hyperlink r:id="rId23" w:history="1">
-        <w:r>
-          <w:rPr>
-            <w:rStyle w:val="Hyperlink"/>
-          </w:rPr>
-          <w:t>https://machinelearningforkids.co.uk/worksheets</w:t>
-        </w:r>
-      </w:hyperlink>
-      <w:r>
-        <w:t xml:space="preserve"> </w:t>
-      </w:r>
-      <w:r>
-        <w:br/>
-      </w:r>
-      <w:r>
-        <w:t xml:space="preserve">Each worksheet has step-by-step instructions, and is a complete project to demonstrate an aspect of machine learning. </w:t>
-      </w:r>
-      <w:r>
-        <w:rPr>
-          <w:i/>
-        </w:rPr>
-        <w:br/>
-      </w:r>
-    </w:p>
-    <w:p>
-      <w:pPr>
-        <w:pStyle w:val="ListParagraph"/>
-        <w:numPr>
-          <w:ilvl w:val="0"/>
-          <w:numId w:val="3"/>
-        </w:numPr>
-      </w:pPr>
-      <w:r>
-        <w:rPr>
-          <w:sz w:val="32"/>
-        </w:rPr>
-        <w:t>Try the worksheets out for yourself</w:t>
-      </w:r>
-      <w:r>
-        <w:br/>
-        <w:t xml:space="preserve">Your </w:t>
-      </w:r>
-      <w:r>
-        <w:t>admin</w:t>
-      </w:r>
-      <w:r>
-        <w:t xml:space="preserve"> log</w:t>
-      </w:r>
-      <w:r>
-        <w:t>-i</w:t>
-      </w:r>
-      <w:r>
-        <w:t xml:space="preserve">n will also let you create projects yourself. </w:t>
-      </w:r>
-      <w:r>
-        <w:br/>
-        <w:t xml:space="preserve">Go to </w:t>
-      </w:r>
-      <w:hyperlink r:id="rId24" w:history="1">
-        <w:r>
-          <w:rPr>
-            <w:rStyle w:val="Hyperlink"/>
-          </w:rPr>
-          <w:t>https://machinelearningforkids.co.uk/projects</w:t>
-        </w:r>
-      </w:hyperlink>
-      <w:r>
-        <w:t xml:space="preserve"> </w:t>
-      </w:r>
-      <w:r>
-        <w:br/>
-      </w:r>
-      <w:r>
-        <w:rPr>
-          <w:i/>
-        </w:rPr>
-        <w:t>Follow the instructions from one of the worksheets</w:t>
-      </w:r>
-      <w:r>
-        <w:br/>
-      </w:r>
-    </w:p>
-    <w:p>
-      <w:pPr>
-        <w:pStyle w:val="ListParagraph"/>
-        <w:numPr>
-          <w:ilvl w:val="0"/>
-          <w:numId w:val="3"/>
-        </w:numPr>
-      </w:pPr>
-      <w:r>
-        <w:rPr>
-          <w:sz w:val="32"/>
-        </w:rPr>
-        <w:t>Check your group settings</w:t>
-      </w:r>
-      <w:r>
-        <w:br/>
-        <w:t xml:space="preserve">Your group will have a number of limits set. </w:t>
-      </w:r>
-      <w:r>
-        <w:br/>
-      </w:r>
-      <w:r>
-        <w:t xml:space="preserve">Go to </w:t>
-      </w:r>
-      <w:hyperlink r:id="rId25" w:history="1">
-        <w:r>
-          <w:rPr>
-            <w:rStyle w:val="Hyperlink"/>
-          </w:rPr>
-          <w:t>https://machinelearningforkids.co.uk/teacher</w:t>
-        </w:r>
-      </w:hyperlink>
-      <w:r>
-        <w:t xml:space="preserve"> and click the “Restrictions” button.</w:t>
-      </w:r>
-      <w:r>
-        <w:br/>
-      </w:r>
-      <w:r>
-        <w:rPr>
-          <w:i/>
-        </w:rPr>
-        <w:t xml:space="preserve">There will be a limit on the number of machine learning models your group can create at any one time. Models will automatically expire to help stop you exceeding this. The expiry time will be shown in the restrictions list. </w:t>
-      </w:r>
-      <w:r>
-        <w:rPr>
-          <w:i/>
-        </w:rPr>
-        <w:br/>
-      </w:r>
-    </w:p>
-    <w:p>
-      <w:pPr>
-        <w:pStyle w:val="ListParagraph"/>
-        <w:numPr>
-          <w:ilvl w:val="0"/>
-          <w:numId w:val="3"/>
-        </w:numPr>
-        <w:rPr>
-          <w:sz w:val="32"/>
-        </w:rPr>
-      </w:pPr>
-      <w:r>
-        <w:rPr>
-          <w:sz w:val="32"/>
-        </w:rPr>
-        <w:t xml:space="preserve">If you run into any problems… </w:t>
-      </w:r>
-      <w:r>
-        <w:rPr>
-          <w:sz w:val="32"/>
-        </w:rPr>
-        <w:br/>
-      </w:r>
-      <w:r>
-        <w:t>If something goes wrong, check the list of known problems.</w:t>
-      </w:r>
-      <w:r>
-        <w:br/>
-        <w:t xml:space="preserve">Go to </w:t>
-      </w:r>
-      <w:hyperlink r:id="rId26" w:history="1">
         <w:r>
           <w:rPr>
             <w:rStyle w:val="Hyperlink"/>
@@ -1934,7 +1710,7 @@
     <w:p>
       <w:pPr>
         <w:sectPr>
-          <w:footerReference w:type="default" r:id="rId27"/>
+          <w:footerReference w:type="default" r:id="rId24"/>
           <w:pgSz w:w="11900" w:h="16840"/>
           <w:pgMar w:top="720" w:right="720" w:bottom="720" w:left="720" w:header="720" w:footer="720" w:gutter="0"/>
           <w:cols w:space="720"/>
@@ -4460,7 +4236,7 @@
         <w:noProof/>
         <w:sz w:val="18"/>
       </w:rPr>
-      <w:t>1 October 2020</w:t>
+      <w:t>9 February 2021</w:t>
     </w:r>
     <w:r>
       <w:rPr>

</xml_diff>